<commit_message>
MLlib capitilization, list capitilization and a hyphen
</commit_message>
<xml_diff>
--- a/doc/publications/journal2014/letters/GB-CoverLetter.docx
+++ b/doc/publications/journal2014/letters/GB-CoverLetter.docx
@@ -1,6 +1,6 @@
 
 <file path=word/document.xml><?xml version="1.0" encoding="utf-8"?>
-<w:document xmlns:wpc="http://schemas.microsoft.com/office/word/2010/wordprocessingCanvas" xmlns:mo="http://schemas.microsoft.com/office/mac/office/2008/main" xmlns:mc="http://schemas.openxmlformats.org/markup-compatibility/2006" xmlns:mv="urn:schemas-microsoft-com:mac:vml" xmlns:o="urn:schemas-microsoft-com:office:office" xmlns:r="http://schemas.openxmlformats.org/officeDocument/2006/relationships" xmlns:m="http://schemas.openxmlformats.org/officeDocument/2006/math" xmlns:v="urn:schemas-microsoft-com:vml" xmlns:wp14="http://schemas.microsoft.com/office/word/2010/wordprocessingDrawing" xmlns:wp="http://schemas.openxmlformats.org/drawingml/2006/wordprocessingDrawing" xmlns:w10="urn:schemas-microsoft-com:office:word" xmlns:w="http://schemas.openxmlformats.org/wordprocessingml/2006/main" xmlns:w14="http://schemas.microsoft.com/office/word/2010/wordml" xmlns:w15="http://schemas.microsoft.com/office/word/2012/wordml" xmlns:wpg="http://schemas.microsoft.com/office/word/2010/wordprocessingGroup" xmlns:wpi="http://schemas.microsoft.com/office/word/2010/wordprocessingInk" xmlns:wne="http://schemas.microsoft.com/office/word/2006/wordml" xmlns:wps="http://schemas.microsoft.com/office/word/2010/wordprocessingShape" mc:Ignorable="w14 w15 wp14">
+<w:document xmlns:wpc="http://schemas.microsoft.com/office/word/2010/wordprocessingCanvas" xmlns:mo="http://schemas.microsoft.com/office/mac/office/2008/main" xmlns:mc="http://schemas.openxmlformats.org/markup-compatibility/2006" xmlns:mv="urn:schemas-microsoft-com:mac:vml" xmlns:o="urn:schemas-microsoft-com:office:office" xmlns:r="http://schemas.openxmlformats.org/officeDocument/2006/relationships" xmlns:m="http://schemas.openxmlformats.org/officeDocument/2006/math" xmlns:v="urn:schemas-microsoft-com:vml" xmlns:wp14="http://schemas.microsoft.com/office/word/2010/wordprocessingDrawing" xmlns:wp="http://schemas.openxmlformats.org/drawingml/2006/wordprocessingDrawing" xmlns:w10="urn:schemas-microsoft-com:office:word" xmlns:w="http://schemas.openxmlformats.org/wordprocessingml/2006/main" xmlns:w14="http://schemas.microsoft.com/office/word/2010/wordml" xmlns:wpg="http://schemas.microsoft.com/office/word/2010/wordprocessingGroup" xmlns:wpi="http://schemas.microsoft.com/office/word/2010/wordprocessingInk" xmlns:wne="http://schemas.microsoft.com/office/word/2006/wordml" xmlns:wps="http://schemas.microsoft.com/office/word/2010/wordprocessingShape" mc:Ignorable="w14 wp14">
   <w:body>
     <w:p>
       <w:pPr>
@@ -103,18 +103,34 @@
           <w:rFonts w:ascii="Arial" w:hAnsi="Arial" w:cs="Arial"/>
         </w:rPr>
       </w:pPr>
+      <w:proofErr w:type="spellStart"/>
       <w:r>
         <w:rPr>
           <w:rFonts w:ascii="Arial" w:hAnsi="Arial" w:cs="Arial"/>
         </w:rPr>
-        <w:t xml:space="preserve">Dr. </w:t>
-      </w:r>
+        <w:t>Dr.</w:t>
+      </w:r>
+      <w:proofErr w:type="spellEnd"/>
       <w:r>
         <w:rPr>
           <w:rFonts w:ascii="Arial" w:hAnsi="Arial" w:cs="Arial"/>
         </w:rPr>
-        <w:t>Louisa Flintoft</w:t>
-      </w:r>
+        <w:t xml:space="preserve"> </w:t>
+      </w:r>
+      <w:r>
+        <w:rPr>
+          <w:rFonts w:ascii="Arial" w:hAnsi="Arial" w:cs="Arial"/>
+        </w:rPr>
+        <w:t xml:space="preserve">Louisa </w:t>
+      </w:r>
+      <w:proofErr w:type="spellStart"/>
+      <w:r>
+        <w:rPr>
+          <w:rFonts w:ascii="Arial" w:hAnsi="Arial" w:cs="Arial"/>
+        </w:rPr>
+        <w:t>Flintoft</w:t>
+      </w:r>
+      <w:proofErr w:type="spellEnd"/>
     </w:p>
     <w:p>
       <w:pPr>
@@ -176,27 +192,39 @@
         </w:rPr>
         <w:t xml:space="preserve">Dear </w:t>
       </w:r>
+      <w:proofErr w:type="spellStart"/>
       <w:r>
         <w:rPr>
           <w:rFonts w:ascii="Times New Roman" w:hAnsi="Times New Roman"/>
           <w:sz w:val="24"/>
           <w:lang w:eastAsia="en-AU"/>
         </w:rPr>
-        <w:t xml:space="preserve">Dr. </w:t>
-      </w:r>
-      <w:r>
-        <w:rPr>
-          <w:rFonts w:ascii="Times New Roman" w:hAnsi="Times New Roman"/>
-          <w:sz w:val="24"/>
-        </w:rPr>
-        <w:t>Flintoft</w:t>
-      </w:r>
+        <w:t>Dr.</w:t>
+      </w:r>
+      <w:proofErr w:type="spellEnd"/>
       <w:r>
         <w:rPr>
           <w:rFonts w:ascii="Times New Roman" w:hAnsi="Times New Roman"/>
           <w:sz w:val="24"/>
           <w:lang w:eastAsia="en-AU"/>
         </w:rPr>
+        <w:t xml:space="preserve"> </w:t>
+      </w:r>
+      <w:proofErr w:type="spellStart"/>
+      <w:r>
+        <w:rPr>
+          <w:rFonts w:ascii="Times New Roman" w:hAnsi="Times New Roman"/>
+          <w:sz w:val="24"/>
+        </w:rPr>
+        <w:t>Flintoft</w:t>
+      </w:r>
+      <w:proofErr w:type="spellEnd"/>
+      <w:r>
+        <w:rPr>
+          <w:rFonts w:ascii="Times New Roman" w:hAnsi="Times New Roman"/>
+          <w:sz w:val="24"/>
+          <w:lang w:eastAsia="en-AU"/>
+        </w:rPr>
         <w:t>,</w:t>
       </w:r>
     </w:p>
@@ -206,10 +234,18 @@
         <w:jc w:val="both"/>
       </w:pPr>
       <w:r>
-        <w:t>Following up from our p</w:t>
-      </w:r>
-      <w:r>
-        <w:t>resubmission enquiry</w:t>
+        <w:t xml:space="preserve">Following up from our </w:t>
+      </w:r>
+      <w:proofErr w:type="spellStart"/>
+      <w:r>
+        <w:t>p</w:t>
+      </w:r>
+      <w:r>
+        <w:t>resubmission</w:t>
+      </w:r>
+      <w:proofErr w:type="spellEnd"/>
+      <w:r>
+        <w:t xml:space="preserve"> enquiry</w:t>
       </w:r>
       <w:r>
         <w:t xml:space="preserve"> (EOI) in June, w</w:t>
@@ -290,7 +326,10 @@
         <w:jc w:val="both"/>
       </w:pPr>
       <w:r>
-        <w:t xml:space="preserve">We addressed your comments to our EOI around </w:t>
+        <w:t xml:space="preserve">We addressed </w:t>
+      </w:r>
+      <w:r>
+        <w:t>your comments to our EOI around</w:t>
       </w:r>
     </w:p>
     <w:p>
@@ -302,8 +341,13 @@
         </w:numPr>
         <w:jc w:val="both"/>
       </w:pPr>
-      <w:r>
-        <w:t>demonstrating that our approach is substantially different and faster than currently published methods by comparing against ADMIXTURE and the non-peer-reviewed method ADAM</w:t>
+      <w:proofErr w:type="gramStart"/>
+      <w:r>
+        <w:t>demonstrating</w:t>
+      </w:r>
+      <w:proofErr w:type="gramEnd"/>
+      <w:r>
+        <w:t xml:space="preserve"> that our approach is substantially different and faster than currently published methods by comparing against ADMIXTURE and the non-peer-reviewed method ADAM</w:t>
       </w:r>
       <w:r>
         <w:t>.</w:t>
@@ -318,8 +362,13 @@
         </w:numPr>
         <w:jc w:val="both"/>
       </w:pPr>
-      <w:r>
-        <w:t xml:space="preserve">demonstrating our Spark implementation is </w:t>
+      <w:proofErr w:type="gramStart"/>
+      <w:r>
+        <w:t>demonstrating</w:t>
+      </w:r>
+      <w:proofErr w:type="gramEnd"/>
+      <w:r>
+        <w:t xml:space="preserve"> our Spark implementation is </w:t>
       </w:r>
       <w:r>
         <w:rPr>
@@ -364,8 +413,16 @@
         </w:numPr>
         <w:jc w:val="both"/>
       </w:pPr>
-      <w:r>
-        <w:t xml:space="preserve">Demonstrating utility for more than a single dataset by using data from the 1000 Genomes Project and the Personal Genome Project.  </w:t>
+      <w:proofErr w:type="gramStart"/>
+      <w:r>
+        <w:t>d</w:t>
+      </w:r>
+      <w:r>
+        <w:t>emonstrating</w:t>
+      </w:r>
+      <w:proofErr w:type="gramEnd"/>
+      <w:r>
+        <w:t xml:space="preserve"> utility for more than a single dataset by using data from the 1000 Genomes Project and the Personal Genome Project.  </w:t>
       </w:r>
       <w:r>
         <w:t xml:space="preserve"> </w:t>
@@ -378,39 +435,61 @@
         <w:jc w:val="both"/>
       </w:pPr>
       <w:r>
-        <w:t>Furthermore, the here introduced framework provides a general interface between genomic variant data (VCF files) and the machine learning library MlLib</w:t>
-      </w:r>
-      <w:r>
-        <w:t>.</w:t>
-      </w:r>
-      <w:r>
-        <w:t xml:space="preserve"> </w:t>
-      </w:r>
-      <w:r>
-        <w:t>It therefore</w:t>
-      </w:r>
-      <w:r>
-        <w:t xml:space="preserve"> enabl</w:t>
-      </w:r>
-      <w:r>
-        <w:t>es a large area of</w:t>
-      </w:r>
-      <w:r>
-        <w:t xml:space="preserve"> </w:t>
-      </w:r>
-      <w:r>
-        <w:t>population-</w:t>
-      </w:r>
-      <w:r>
-        <w:t>scale genomic analysis</w:t>
-      </w:r>
-      <w:r>
-        <w:t xml:space="preserve"> that </w:t>
+        <w:t>Furthermore, the here-</w:t>
+      </w:r>
+      <w:r>
+        <w:t>introduced framework provides a general interface between genomic variant data (VCF files) and</w:t>
+      </w:r>
+      <w:r>
+        <w:t xml:space="preserve"> the </w:t>
+      </w:r>
+      <w:proofErr w:type="gramStart"/>
+      <w:r>
+        <w:t>machine</w:t>
       </w:r>
       <w:bookmarkStart w:id="0" w:name="_GoBack"/>
       <w:bookmarkEnd w:id="0"/>
       <w:r>
-        <w:t xml:space="preserve">may be </w:t>
+        <w:t xml:space="preserve"> learning</w:t>
+      </w:r>
+      <w:proofErr w:type="gramEnd"/>
+      <w:r>
+        <w:t xml:space="preserve"> library </w:t>
+      </w:r>
+      <w:proofErr w:type="spellStart"/>
+      <w:r>
+        <w:t>MLl</w:t>
+      </w:r>
+      <w:r>
+        <w:t>ib</w:t>
+      </w:r>
+      <w:proofErr w:type="spellEnd"/>
+      <w:r>
+        <w:t>.</w:t>
+      </w:r>
+      <w:r>
+        <w:t xml:space="preserve"> </w:t>
+      </w:r>
+      <w:r>
+        <w:t>It therefore</w:t>
+      </w:r>
+      <w:r>
+        <w:t xml:space="preserve"> enabl</w:t>
+      </w:r>
+      <w:r>
+        <w:t>es a large area of</w:t>
+      </w:r>
+      <w:r>
+        <w:t xml:space="preserve"> </w:t>
+      </w:r>
+      <w:r>
+        <w:t>population-</w:t>
+      </w:r>
+      <w:r>
+        <w:t>scale genomic analysis</w:t>
+      </w:r>
+      <w:r>
+        <w:t xml:space="preserve"> that may be </w:t>
       </w:r>
       <w:r>
         <w:t xml:space="preserve">of interest to a </w:t>
@@ -540,13 +619,31 @@
           <w:sz w:val="24"/>
           <w:lang w:eastAsia="en-AU"/>
         </w:rPr>
-        <w:t>(on behalf of all authors)</w:t>
+        <w:t>(</w:t>
+      </w:r>
+      <w:proofErr w:type="gramStart"/>
+      <w:r>
+        <w:rPr>
+          <w:rFonts w:ascii="Times New Roman" w:hAnsi="Times New Roman"/>
+          <w:sz w:val="24"/>
+          <w:lang w:eastAsia="en-AU"/>
+        </w:rPr>
+        <w:t>on</w:t>
+      </w:r>
+      <w:proofErr w:type="gramEnd"/>
+      <w:r>
+        <w:rPr>
+          <w:rFonts w:ascii="Times New Roman" w:hAnsi="Times New Roman"/>
+          <w:sz w:val="24"/>
+          <w:lang w:eastAsia="en-AU"/>
+        </w:rPr>
+        <w:t xml:space="preserve"> behalf of all authors)</w:t>
       </w:r>
     </w:p>
     <w:p/>
     <w:p/>
     <w:sectPr>
-      <w:headerReference w:type="first" r:id="rId7"/>
+      <w:headerReference w:type="first" r:id="rId8"/>
       <w:pgSz w:w="11906" w:h="16838" w:code="9"/>
       <w:pgMar w:top="1701" w:right="1134" w:bottom="1134" w:left="1134" w:header="709" w:footer="709" w:gutter="0"/>
       <w:cols w:space="708"/>
@@ -558,7 +655,7 @@
 </file>
 
 <file path=word/endnotes.xml><?xml version="1.0" encoding="utf-8"?>
-<w:endnotes xmlns:wpc="http://schemas.microsoft.com/office/word/2010/wordprocessingCanvas" xmlns:mo="http://schemas.microsoft.com/office/mac/office/2008/main" xmlns:mc="http://schemas.openxmlformats.org/markup-compatibility/2006" xmlns:mv="urn:schemas-microsoft-com:mac:vml" xmlns:o="urn:schemas-microsoft-com:office:office" xmlns:r="http://schemas.openxmlformats.org/officeDocument/2006/relationships" xmlns:m="http://schemas.openxmlformats.org/officeDocument/2006/math" xmlns:v="urn:schemas-microsoft-com:vml" xmlns:wp14="http://schemas.microsoft.com/office/word/2010/wordprocessingDrawing" xmlns:wp="http://schemas.openxmlformats.org/drawingml/2006/wordprocessingDrawing" xmlns:w10="urn:schemas-microsoft-com:office:word" xmlns:w="http://schemas.openxmlformats.org/wordprocessingml/2006/main" xmlns:w14="http://schemas.microsoft.com/office/word/2010/wordml" xmlns:w15="http://schemas.microsoft.com/office/word/2012/wordml" xmlns:wpg="http://schemas.microsoft.com/office/word/2010/wordprocessingGroup" xmlns:wpi="http://schemas.microsoft.com/office/word/2010/wordprocessingInk" xmlns:wne="http://schemas.microsoft.com/office/word/2006/wordml" xmlns:wps="http://schemas.microsoft.com/office/word/2010/wordprocessingShape" mc:Ignorable="w14 w15 wp14">
+<w:endnotes xmlns:wpc="http://schemas.microsoft.com/office/word/2010/wordprocessingCanvas" xmlns:mo="http://schemas.microsoft.com/office/mac/office/2008/main" xmlns:mc="http://schemas.openxmlformats.org/markup-compatibility/2006" xmlns:mv="urn:schemas-microsoft-com:mac:vml" xmlns:o="urn:schemas-microsoft-com:office:office" xmlns:r="http://schemas.openxmlformats.org/officeDocument/2006/relationships" xmlns:m="http://schemas.openxmlformats.org/officeDocument/2006/math" xmlns:v="urn:schemas-microsoft-com:vml" xmlns:wp14="http://schemas.microsoft.com/office/word/2010/wordprocessingDrawing" xmlns:wp="http://schemas.openxmlformats.org/drawingml/2006/wordprocessingDrawing" xmlns:w10="urn:schemas-microsoft-com:office:word" xmlns:w="http://schemas.openxmlformats.org/wordprocessingml/2006/main" xmlns:w14="http://schemas.microsoft.com/office/word/2010/wordml" xmlns:wpg="http://schemas.microsoft.com/office/word/2010/wordprocessingGroup" xmlns:wpi="http://schemas.microsoft.com/office/word/2010/wordprocessingInk" xmlns:wne="http://schemas.microsoft.com/office/word/2006/wordml" xmlns:wps="http://schemas.microsoft.com/office/word/2010/wordprocessingShape" mc:Ignorable="w14 wp14">
   <w:endnote w:type="separator" w:id="-1">
     <w:p>
       <w:r>
@@ -577,7 +674,7 @@
 </file>
 
 <file path=word/footnotes.xml><?xml version="1.0" encoding="utf-8"?>
-<w:footnotes xmlns:wpc="http://schemas.microsoft.com/office/word/2010/wordprocessingCanvas" xmlns:mo="http://schemas.microsoft.com/office/mac/office/2008/main" xmlns:mc="http://schemas.openxmlformats.org/markup-compatibility/2006" xmlns:mv="urn:schemas-microsoft-com:mac:vml" xmlns:o="urn:schemas-microsoft-com:office:office" xmlns:r="http://schemas.openxmlformats.org/officeDocument/2006/relationships" xmlns:m="http://schemas.openxmlformats.org/officeDocument/2006/math" xmlns:v="urn:schemas-microsoft-com:vml" xmlns:wp14="http://schemas.microsoft.com/office/word/2010/wordprocessingDrawing" xmlns:wp="http://schemas.openxmlformats.org/drawingml/2006/wordprocessingDrawing" xmlns:w10="urn:schemas-microsoft-com:office:word" xmlns:w="http://schemas.openxmlformats.org/wordprocessingml/2006/main" xmlns:w14="http://schemas.microsoft.com/office/word/2010/wordml" xmlns:w15="http://schemas.microsoft.com/office/word/2012/wordml" xmlns:wpg="http://schemas.microsoft.com/office/word/2010/wordprocessingGroup" xmlns:wpi="http://schemas.microsoft.com/office/word/2010/wordprocessingInk" xmlns:wne="http://schemas.microsoft.com/office/word/2006/wordml" xmlns:wps="http://schemas.microsoft.com/office/word/2010/wordprocessingShape" mc:Ignorable="w14 w15 wp14">
+<w:footnotes xmlns:wpc="http://schemas.microsoft.com/office/word/2010/wordprocessingCanvas" xmlns:mo="http://schemas.microsoft.com/office/mac/office/2008/main" xmlns:mc="http://schemas.openxmlformats.org/markup-compatibility/2006" xmlns:mv="urn:schemas-microsoft-com:mac:vml" xmlns:o="urn:schemas-microsoft-com:office:office" xmlns:r="http://schemas.openxmlformats.org/officeDocument/2006/relationships" xmlns:m="http://schemas.openxmlformats.org/officeDocument/2006/math" xmlns:v="urn:schemas-microsoft-com:vml" xmlns:wp14="http://schemas.microsoft.com/office/word/2010/wordprocessingDrawing" xmlns:wp="http://schemas.openxmlformats.org/drawingml/2006/wordprocessingDrawing" xmlns:w10="urn:schemas-microsoft-com:office:word" xmlns:w="http://schemas.openxmlformats.org/wordprocessingml/2006/main" xmlns:w14="http://schemas.microsoft.com/office/word/2010/wordml" xmlns:wpg="http://schemas.microsoft.com/office/word/2010/wordprocessingGroup" xmlns:wpi="http://schemas.microsoft.com/office/word/2010/wordprocessingInk" xmlns:wne="http://schemas.microsoft.com/office/word/2006/wordml" xmlns:wps="http://schemas.microsoft.com/office/word/2010/wordprocessingShape" mc:Ignorable="w14 wp14">
   <w:footnote w:type="separator" w:id="-1">
     <w:p>
       <w:r>
@@ -596,7 +693,7 @@
 </file>
 
 <file path=word/header1.xml><?xml version="1.0" encoding="utf-8"?>
-<w:hdr xmlns:wpc="http://schemas.microsoft.com/office/word/2010/wordprocessingCanvas" xmlns:mo="http://schemas.microsoft.com/office/mac/office/2008/main" xmlns:mc="http://schemas.openxmlformats.org/markup-compatibility/2006" xmlns:mv="urn:schemas-microsoft-com:mac:vml" xmlns:o="urn:schemas-microsoft-com:office:office" xmlns:r="http://schemas.openxmlformats.org/officeDocument/2006/relationships" xmlns:m="http://schemas.openxmlformats.org/officeDocument/2006/math" xmlns:v="urn:schemas-microsoft-com:vml" xmlns:wp14="http://schemas.microsoft.com/office/word/2010/wordprocessingDrawing" xmlns:wp="http://schemas.openxmlformats.org/drawingml/2006/wordprocessingDrawing" xmlns:w10="urn:schemas-microsoft-com:office:word" xmlns:w="http://schemas.openxmlformats.org/wordprocessingml/2006/main" xmlns:w14="http://schemas.microsoft.com/office/word/2010/wordml" xmlns:w15="http://schemas.microsoft.com/office/word/2012/wordml" xmlns:wpg="http://schemas.microsoft.com/office/word/2010/wordprocessingGroup" xmlns:wpi="http://schemas.microsoft.com/office/word/2010/wordprocessingInk" xmlns:wne="http://schemas.microsoft.com/office/word/2006/wordml" xmlns:wps="http://schemas.microsoft.com/office/word/2010/wordprocessingShape" mc:Ignorable="w14 w15 wp14">
+<w:hdr xmlns:wpc="http://schemas.microsoft.com/office/word/2010/wordprocessingCanvas" xmlns:mo="http://schemas.microsoft.com/office/mac/office/2008/main" xmlns:mc="http://schemas.openxmlformats.org/markup-compatibility/2006" xmlns:mv="urn:schemas-microsoft-com:mac:vml" xmlns:o="urn:schemas-microsoft-com:office:office" xmlns:r="http://schemas.openxmlformats.org/officeDocument/2006/relationships" xmlns:m="http://schemas.openxmlformats.org/officeDocument/2006/math" xmlns:v="urn:schemas-microsoft-com:vml" xmlns:wp14="http://schemas.microsoft.com/office/word/2010/wordprocessingDrawing" xmlns:wp="http://schemas.openxmlformats.org/drawingml/2006/wordprocessingDrawing" xmlns:w10="urn:schemas-microsoft-com:office:word" xmlns:w="http://schemas.openxmlformats.org/wordprocessingml/2006/main" xmlns:w14="http://schemas.microsoft.com/office/word/2010/wordml" xmlns:wpg="http://schemas.microsoft.com/office/word/2010/wordprocessingGroup" xmlns:wpi="http://schemas.microsoft.com/office/word/2010/wordprocessingInk" xmlns:wne="http://schemas.microsoft.com/office/word/2006/wordml" xmlns:wps="http://schemas.microsoft.com/office/word/2010/wordprocessingShape" mc:Ignorable="w14 wp14">
   <w:p>
     <w:pPr>
       <w:pStyle w:val="Header"/>
@@ -657,14 +754,14 @@
                         </a:ln>
                         <a:extLst>
                           <a:ext uri="{909E8E84-426E-40dd-AFC4-6F175D3DCCD1}">
-                            <a14:hiddenFill xmlns:a14="http://schemas.microsoft.com/office/drawing/2010/main" xmlns:w="http://schemas.openxmlformats.org/wordprocessingml/2006/main" xmlns:w10="urn:schemas-microsoft-com:office:word" xmlns:v="urn:schemas-microsoft-com:vml" xmlns:o="urn:schemas-microsoft-com:office:office" xmlns="">
+                            <a14:hiddenFill xmlns:a14="http://schemas.microsoft.com/office/drawing/2010/main">
                               <a:solidFill>
                                 <a:srgbClr val="FFFFFF"/>
                               </a:solidFill>
                             </a14:hiddenFill>
                           </a:ext>
                           <a:ext uri="{91240B29-F687-4f45-9708-019B960494DF}">
-                            <a14:hiddenLine xmlns:a14="http://schemas.microsoft.com/office/drawing/2010/main" xmlns:w="http://schemas.openxmlformats.org/wordprocessingml/2006/main" xmlns:w10="urn:schemas-microsoft-com:office:word" xmlns:v="urn:schemas-microsoft-com:vml" xmlns:o="urn:schemas-microsoft-com:office:office" xmlns="" w="9525">
+                            <a14:hiddenLine xmlns:a14="http://schemas.microsoft.com/office/drawing/2010/main" w="9525">
                               <a:solidFill>
                                 <a:srgbClr val="000000"/>
                               </a:solidFill>
@@ -696,7 +793,15 @@
                               </w:tabs>
                             </w:pPr>
                             <w:r>
-                              <w:t>Riverside Corporate Park, 11 Julius Avenue, North Ryde NSW 2113</w:t>
+                              <w:t xml:space="preserve">Riverside Corporate Park, 11 Julius Avenue, North </w:t>
+                            </w:r>
+                            <w:proofErr w:type="spellStart"/>
+                            <w:r>
+                              <w:t>Ryde</w:t>
+                            </w:r>
+                            <w:proofErr w:type="spellEnd"/>
+                            <w:r>
+                              <w:t xml:space="preserve"> NSW 2113</w:t>
                             </w:r>
                           </w:p>
                           <w:p>
@@ -744,14 +849,14 @@
                         </a:ln>
                         <a:extLst>
                           <a:ext uri="{909E8E84-426E-40dd-AFC4-6F175D3DCCD1}">
-                            <a14:hiddenFill xmlns:a14="http://schemas.microsoft.com/office/drawing/2010/main" xmlns:w="http://schemas.openxmlformats.org/wordprocessingml/2006/main" xmlns:w10="urn:schemas-microsoft-com:office:word" xmlns:v="urn:schemas-microsoft-com:vml" xmlns:o="urn:schemas-microsoft-com:office:office" xmlns="">
+                            <a14:hiddenFill xmlns:a14="http://schemas.microsoft.com/office/drawing/2010/main">
                               <a:solidFill>
                                 <a:srgbClr val="FFFFFF"/>
                               </a:solidFill>
                             </a14:hiddenFill>
                           </a:ext>
                           <a:ext uri="{91240B29-F687-4f45-9708-019B960494DF}">
-                            <a14:hiddenLine xmlns:a14="http://schemas.microsoft.com/office/drawing/2010/main" xmlns:w="http://schemas.openxmlformats.org/wordprocessingml/2006/main" xmlns:w10="urn:schemas-microsoft-com:office:word" xmlns:v="urn:schemas-microsoft-com:vml" xmlns:o="urn:schemas-microsoft-com:office:office" xmlns="" w="9525">
+                            <a14:hiddenLine xmlns:a14="http://schemas.microsoft.com/office/drawing/2010/main" w="9525">
                               <a:solidFill>
                                 <a:srgbClr val="000000"/>
                               </a:solidFill>
@@ -798,7 +903,7 @@
             </wp:anchor>
           </w:drawing>
         </mc:Choice>
-        <mc:Fallback>
+        <mc:Fallback xmlns:w15="http://schemas.microsoft.com/office/word/2012/wordml">
           <w:pict>
             <v:group id="Group 44" o:spid="_x0000_s1026" style="position:absolute;margin-left:.4pt;margin-top:9pt;width:485.6pt;height:103.6pt;z-index:-251657216" coordorigin="1142,889" coordsize="9712,2072" o:gfxdata="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">
               <v:shapetype id="_x0000_t202" coordsize="21600,21600" o:spt="202" path="m0,0l0,21600,21600,21600,21600,0xe">
@@ -956,7 +1061,7 @@
 </file>
 
 <file path=word/numbering.xml><?xml version="1.0" encoding="utf-8"?>
-<w:numbering xmlns:wpc="http://schemas.microsoft.com/office/word/2010/wordprocessingCanvas" xmlns:mo="http://schemas.microsoft.com/office/mac/office/2008/main" xmlns:mc="http://schemas.openxmlformats.org/markup-compatibility/2006" xmlns:mv="urn:schemas-microsoft-com:mac:vml" xmlns:o="urn:schemas-microsoft-com:office:office" xmlns:r="http://schemas.openxmlformats.org/officeDocument/2006/relationships" xmlns:m="http://schemas.openxmlformats.org/officeDocument/2006/math" xmlns:v="urn:schemas-microsoft-com:vml" xmlns:wp14="http://schemas.microsoft.com/office/word/2010/wordprocessingDrawing" xmlns:wp="http://schemas.openxmlformats.org/drawingml/2006/wordprocessingDrawing" xmlns:w10="urn:schemas-microsoft-com:office:word" xmlns:w="http://schemas.openxmlformats.org/wordprocessingml/2006/main" xmlns:w14="http://schemas.microsoft.com/office/word/2010/wordml" xmlns:w15="http://schemas.microsoft.com/office/word/2012/wordml" xmlns:wpg="http://schemas.microsoft.com/office/word/2010/wordprocessingGroup" xmlns:wpi="http://schemas.microsoft.com/office/word/2010/wordprocessingInk" xmlns:wne="http://schemas.microsoft.com/office/word/2006/wordml" xmlns:wps="http://schemas.microsoft.com/office/word/2010/wordprocessingShape" mc:Ignorable="w14 w15 wp14">
+<w:numbering xmlns:wpc="http://schemas.microsoft.com/office/word/2010/wordprocessingCanvas" xmlns:mo="http://schemas.microsoft.com/office/mac/office/2008/main" xmlns:mc="http://schemas.openxmlformats.org/markup-compatibility/2006" xmlns:mv="urn:schemas-microsoft-com:mac:vml" xmlns:o="urn:schemas-microsoft-com:office:office" xmlns:r="http://schemas.openxmlformats.org/officeDocument/2006/relationships" xmlns:m="http://schemas.openxmlformats.org/officeDocument/2006/math" xmlns:v="urn:schemas-microsoft-com:vml" xmlns:wp14="http://schemas.microsoft.com/office/word/2010/wordprocessingDrawing" xmlns:wp="http://schemas.openxmlformats.org/drawingml/2006/wordprocessingDrawing" xmlns:w10="urn:schemas-microsoft-com:office:word" xmlns:w="http://schemas.openxmlformats.org/wordprocessingml/2006/main" xmlns:w14="http://schemas.microsoft.com/office/word/2010/wordml" xmlns:wpg="http://schemas.microsoft.com/office/word/2010/wordprocessingGroup" xmlns:wpi="http://schemas.microsoft.com/office/word/2010/wordprocessingInk" xmlns:wne="http://schemas.microsoft.com/office/word/2006/wordml" xmlns:wps="http://schemas.microsoft.com/office/word/2010/wordprocessingShape" mc:Ignorable="w14 wp14">
   <w:abstractNum w:abstractNumId="0">
     <w:nsid w:val="FFFFFF7C"/>
     <w:multiLevelType w:val="singleLevel"/>
@@ -1268,7 +1373,7 @@
 </file>
 
 <file path=word/styles.xml><?xml version="1.0" encoding="utf-8"?>
-<w:styles xmlns:mc="http://schemas.openxmlformats.org/markup-compatibility/2006" xmlns:r="http://schemas.openxmlformats.org/officeDocument/2006/relationships" xmlns:w="http://schemas.openxmlformats.org/wordprocessingml/2006/main" xmlns:w14="http://schemas.microsoft.com/office/word/2010/wordml" xmlns:w15="http://schemas.microsoft.com/office/word/2012/wordml" mc:Ignorable="w14 w15">
+<w:styles xmlns:mc="http://schemas.openxmlformats.org/markup-compatibility/2006" xmlns:r="http://schemas.openxmlformats.org/officeDocument/2006/relationships" xmlns:w="http://schemas.openxmlformats.org/wordprocessingml/2006/main" xmlns:w14="http://schemas.microsoft.com/office/word/2010/wordml" mc:Ignorable="w14">
   <w:docDefaults>
     <w:rPrDefault>
       <w:rPr>
@@ -1278,371 +1383,150 @@
     </w:rPrDefault>
     <w:pPrDefault/>
   </w:docDefaults>
-  <w:latentStyles w:defLockedState="0" w:defUIPriority="0" w:defSemiHidden="0" w:defUnhideWhenUsed="0" w:defQFormat="0" w:count="380">
-    <w:lsdException w:name="Normal" w:qFormat="1"/>
-    <w:lsdException w:name="heading 1" w:qFormat="1"/>
-    <w:lsdException w:name="heading 2" w:qFormat="1"/>
-    <w:lsdException w:name="heading 3" w:qFormat="1"/>
-    <w:lsdException w:name="heading 4" w:semiHidden="1" w:unhideWhenUsed="1" w:qFormat="1"/>
-    <w:lsdException w:name="heading 5" w:semiHidden="1" w:unhideWhenUsed="1" w:qFormat="1"/>
-    <w:lsdException w:name="heading 6" w:semiHidden="1" w:unhideWhenUsed="1" w:qFormat="1"/>
-    <w:lsdException w:name="heading 7" w:semiHidden="1" w:unhideWhenUsed="1" w:qFormat="1"/>
-    <w:lsdException w:name="heading 8" w:semiHidden="1" w:unhideWhenUsed="1" w:qFormat="1"/>
-    <w:lsdException w:name="heading 9" w:semiHidden="1" w:unhideWhenUsed="1" w:qFormat="1"/>
-    <w:lsdException w:name="index 1" w:semiHidden="1" w:unhideWhenUsed="1"/>
-    <w:lsdException w:name="index 2" w:semiHidden="1" w:unhideWhenUsed="1"/>
-    <w:lsdException w:name="index 3" w:semiHidden="1" w:unhideWhenUsed="1"/>
-    <w:lsdException w:name="index 4" w:semiHidden="1" w:unhideWhenUsed="1"/>
-    <w:lsdException w:name="index 5" w:semiHidden="1" w:unhideWhenUsed="1"/>
-    <w:lsdException w:name="index 6" w:semiHidden="1" w:unhideWhenUsed="1"/>
-    <w:lsdException w:name="index 7" w:semiHidden="1" w:unhideWhenUsed="1"/>
-    <w:lsdException w:name="index 8" w:semiHidden="1" w:unhideWhenUsed="1"/>
-    <w:lsdException w:name="index 9" w:semiHidden="1" w:unhideWhenUsed="1"/>
-    <w:lsdException w:name="toc 1" w:semiHidden="1" w:unhideWhenUsed="1"/>
-    <w:lsdException w:name="toc 2" w:semiHidden="1" w:unhideWhenUsed="1"/>
-    <w:lsdException w:name="toc 3" w:semiHidden="1" w:unhideWhenUsed="1"/>
-    <w:lsdException w:name="toc 4" w:semiHidden="1" w:unhideWhenUsed="1"/>
-    <w:lsdException w:name="toc 5" w:semiHidden="1" w:unhideWhenUsed="1"/>
-    <w:lsdException w:name="toc 6" w:semiHidden="1" w:unhideWhenUsed="1"/>
-    <w:lsdException w:name="toc 7" w:semiHidden="1" w:unhideWhenUsed="1"/>
-    <w:lsdException w:name="toc 8" w:semiHidden="1" w:unhideWhenUsed="1"/>
-    <w:lsdException w:name="toc 9" w:semiHidden="1" w:unhideWhenUsed="1"/>
-    <w:lsdException w:name="Normal Indent" w:semiHidden="1" w:unhideWhenUsed="1"/>
-    <w:lsdException w:name="footnote text" w:semiHidden="1" w:unhideWhenUsed="1"/>
-    <w:lsdException w:name="annotation text" w:semiHidden="1" w:unhideWhenUsed="1"/>
-    <w:lsdException w:name="header" w:semiHidden="1" w:unhideWhenUsed="1"/>
-    <w:lsdException w:name="footer" w:semiHidden="1" w:unhideWhenUsed="1"/>
-    <w:lsdException w:name="index heading" w:semiHidden="1" w:unhideWhenUsed="1"/>
-    <w:lsdException w:name="caption" w:semiHidden="1" w:unhideWhenUsed="1" w:qFormat="1"/>
-    <w:lsdException w:name="table of figures" w:semiHidden="1" w:unhideWhenUsed="1"/>
-    <w:lsdException w:name="envelope address" w:semiHidden="1" w:unhideWhenUsed="1"/>
-    <w:lsdException w:name="envelope return" w:semiHidden="1" w:unhideWhenUsed="1"/>
-    <w:lsdException w:name="footnote reference" w:semiHidden="1" w:unhideWhenUsed="1"/>
-    <w:lsdException w:name="annotation reference" w:semiHidden="1" w:unhideWhenUsed="1"/>
-    <w:lsdException w:name="line number" w:semiHidden="1" w:unhideWhenUsed="1"/>
-    <w:lsdException w:name="page number" w:semiHidden="1" w:unhideWhenUsed="1"/>
-    <w:lsdException w:name="endnote reference" w:semiHidden="1" w:unhideWhenUsed="1"/>
-    <w:lsdException w:name="endnote text" w:semiHidden="1" w:unhideWhenUsed="1"/>
-    <w:lsdException w:name="table of authorities" w:semiHidden="1" w:unhideWhenUsed="1"/>
-    <w:lsdException w:name="macro" w:semiHidden="1" w:unhideWhenUsed="1"/>
-    <w:lsdException w:name="toa heading" w:semiHidden="1" w:unhideWhenUsed="1"/>
-    <w:lsdException w:name="List" w:semiHidden="1" w:unhideWhenUsed="1"/>
-    <w:lsdException w:name="List Bullet" w:semiHidden="1" w:unhideWhenUsed="1"/>
-    <w:lsdException w:name="List 2" w:semiHidden="1" w:unhideWhenUsed="1"/>
-    <w:lsdException w:name="List 3" w:semiHidden="1" w:unhideWhenUsed="1"/>
-    <w:lsdException w:name="Title" w:qFormat="1"/>
-    <w:lsdException w:name="Closing" w:semiHidden="1" w:unhideWhenUsed="1"/>
-    <w:lsdException w:name="Signature" w:semiHidden="1" w:unhideWhenUsed="1"/>
-    <w:lsdException w:name="Default Paragraph Font" w:semiHidden="1" w:unhideWhenUsed="1"/>
-    <w:lsdException w:name="Body Text" w:semiHidden="1" w:unhideWhenUsed="1"/>
-    <w:lsdException w:name="Body Text Indent" w:semiHidden="1" w:unhideWhenUsed="1"/>
-    <w:lsdException w:name="List Continue" w:semiHidden="1" w:unhideWhenUsed="1"/>
-    <w:lsdException w:name="List Continue 2" w:semiHidden="1" w:unhideWhenUsed="1"/>
-    <w:lsdException w:name="List Continue 3" w:semiHidden="1" w:unhideWhenUsed="1"/>
-    <w:lsdException w:name="List Continue 4" w:semiHidden="1" w:unhideWhenUsed="1"/>
-    <w:lsdException w:name="List Continue 5" w:semiHidden="1" w:unhideWhenUsed="1"/>
-    <w:lsdException w:name="Message Header" w:semiHidden="1" w:unhideWhenUsed="1"/>
-    <w:lsdException w:name="Subtitle" w:qFormat="1"/>
-    <w:lsdException w:name="Salutation" w:semiHidden="1" w:unhideWhenUsed="1"/>
-    <w:lsdException w:name="Date" w:semiHidden="1" w:unhideWhenUsed="1"/>
-    <w:lsdException w:name="Body Text First Indent" w:semiHidden="1" w:unhideWhenUsed="1"/>
-    <w:lsdException w:name="Body Text First Indent 2" w:semiHidden="1" w:unhideWhenUsed="1"/>
-    <w:lsdException w:name="Note Heading" w:semiHidden="1" w:unhideWhenUsed="1"/>
-    <w:lsdException w:name="Body Text 2" w:semiHidden="1" w:unhideWhenUsed="1"/>
-    <w:lsdException w:name="Body Text 3" w:semiHidden="1" w:unhideWhenUsed="1"/>
-    <w:lsdException w:name="Body Text Indent 2" w:semiHidden="1" w:unhideWhenUsed="1"/>
-    <w:lsdException w:name="Strong" w:qFormat="1"/>
-    <w:lsdException w:name="Emphasis" w:uiPriority="20" w:qFormat="1"/>
-    <w:lsdException w:name="Document Map" w:semiHidden="1" w:unhideWhenUsed="1"/>
-    <w:lsdException w:name="Plain Text" w:semiHidden="1" w:unhideWhenUsed="1"/>
-    <w:lsdException w:name="E-mail Signature" w:semiHidden="1" w:unhideWhenUsed="1"/>
-    <w:lsdException w:name="HTML Top of Form" w:semiHidden="1" w:unhideWhenUsed="1"/>
-    <w:lsdException w:name="HTML Bottom of Form" w:semiHidden="1" w:unhideWhenUsed="1"/>
-    <w:lsdException w:name="Normal (Web)" w:semiHidden="1" w:uiPriority="99" w:unhideWhenUsed="1"/>
-    <w:lsdException w:name="HTML Acronym" w:semiHidden="1" w:unhideWhenUsed="1"/>
-    <w:lsdException w:name="HTML Address" w:semiHidden="1" w:unhideWhenUsed="1"/>
-    <w:lsdException w:name="HTML Cite" w:semiHidden="1" w:unhideWhenUsed="1"/>
-    <w:lsdException w:name="HTML Code" w:semiHidden="1" w:unhideWhenUsed="1"/>
-    <w:lsdException w:name="HTML Definition" w:semiHidden="1" w:unhideWhenUsed="1"/>
-    <w:lsdException w:name="HTML Keyboard" w:semiHidden="1" w:unhideWhenUsed="1"/>
-    <w:lsdException w:name="HTML Preformatted" w:semiHidden="1" w:unhideWhenUsed="1"/>
-    <w:lsdException w:name="HTML Sample" w:semiHidden="1" w:unhideWhenUsed="1"/>
-    <w:lsdException w:name="HTML Typewriter" w:semiHidden="1" w:unhideWhenUsed="1"/>
-    <w:lsdException w:name="HTML Variable" w:semiHidden="1" w:unhideWhenUsed="1"/>
-    <w:lsdException w:name="Normal Table" w:semiHidden="1" w:unhideWhenUsed="1"/>
-    <w:lsdException w:name="annotation subject" w:semiHidden="1" w:unhideWhenUsed="1"/>
-    <w:lsdException w:name="No List" w:semiHidden="1" w:unhideWhenUsed="1"/>
-    <w:lsdException w:name="Outline List 1" w:semiHidden="1" w:unhideWhenUsed="1"/>
-    <w:lsdException w:name="Outline List 2" w:semiHidden="1" w:unhideWhenUsed="1"/>
-    <w:lsdException w:name="Outline List 3" w:semiHidden="1" w:unhideWhenUsed="1"/>
-    <w:lsdException w:name="Table Simple 1" w:semiHidden="1" w:unhideWhenUsed="1"/>
-    <w:lsdException w:name="Table Simple 2" w:semiHidden="1" w:unhideWhenUsed="1"/>
-    <w:lsdException w:name="Table Simple 3" w:semiHidden="1" w:unhideWhenUsed="1"/>
-    <w:lsdException w:name="Table Classic 1" w:semiHidden="1" w:unhideWhenUsed="1"/>
-    <w:lsdException w:name="Table Classic 2" w:semiHidden="1" w:unhideWhenUsed="1"/>
-    <w:lsdException w:name="Table Classic 3" w:semiHidden="1" w:unhideWhenUsed="1"/>
-    <w:lsdException w:name="Table Classic 4" w:semiHidden="1" w:unhideWhenUsed="1"/>
-    <w:lsdException w:name="Table Colorful 1" w:semiHidden="1" w:unhideWhenUsed="1"/>
-    <w:lsdException w:name="Table Colorful 2" w:semiHidden="1" w:unhideWhenUsed="1"/>
-    <w:lsdException w:name="Table Colorful 3" w:semiHidden="1" w:unhideWhenUsed="1"/>
-    <w:lsdException w:name="Table Columns 1" w:semiHidden="1" w:unhideWhenUsed="1"/>
-    <w:lsdException w:name="Table Columns 2" w:semiHidden="1" w:unhideWhenUsed="1"/>
-    <w:lsdException w:name="Table Columns 3" w:semiHidden="1" w:unhideWhenUsed="1"/>
-    <w:lsdException w:name="Table Columns 4" w:semiHidden="1" w:unhideWhenUsed="1"/>
-    <w:lsdException w:name="Table Columns 5" w:semiHidden="1" w:unhideWhenUsed="1"/>
-    <w:lsdException w:name="Table Grid 1" w:semiHidden="1" w:unhideWhenUsed="1"/>
-    <w:lsdException w:name="Table Grid 2" w:semiHidden="1" w:unhideWhenUsed="1"/>
-    <w:lsdException w:name="Table Grid 3" w:semiHidden="1" w:unhideWhenUsed="1"/>
-    <w:lsdException w:name="Table Grid 4" w:semiHidden="1" w:unhideWhenUsed="1"/>
-    <w:lsdException w:name="Table Grid 5" w:semiHidden="1" w:unhideWhenUsed="1"/>
-    <w:lsdException w:name="Table Grid 6" w:semiHidden="1" w:unhideWhenUsed="1"/>
-    <w:lsdException w:name="Table Grid 7" w:semiHidden="1" w:unhideWhenUsed="1"/>
-    <w:lsdException w:name="Table Grid 8" w:semiHidden="1" w:unhideWhenUsed="1"/>
-    <w:lsdException w:name="Table List 1" w:semiHidden="1" w:unhideWhenUsed="1"/>
-    <w:lsdException w:name="Table List 2" w:semiHidden="1" w:unhideWhenUsed="1"/>
-    <w:lsdException w:name="Table List 3" w:semiHidden="1" w:unhideWhenUsed="1"/>
-    <w:lsdException w:name="Table List 4" w:semiHidden="1" w:unhideWhenUsed="1"/>
-    <w:lsdException w:name="Table List 5" w:semiHidden="1" w:unhideWhenUsed="1"/>
-    <w:lsdException w:name="Table List 6" w:semiHidden="1" w:unhideWhenUsed="1"/>
-    <w:lsdException w:name="Table List 7" w:semiHidden="1" w:unhideWhenUsed="1"/>
-    <w:lsdException w:name="Table List 8" w:semiHidden="1" w:unhideWhenUsed="1"/>
-    <w:lsdException w:name="Table 3D effects 1" w:semiHidden="1" w:unhideWhenUsed="1"/>
-    <w:lsdException w:name="Table 3D effects 2" w:semiHidden="1" w:unhideWhenUsed="1"/>
-    <w:lsdException w:name="Table 3D effects 3" w:semiHidden="1" w:unhideWhenUsed="1"/>
-    <w:lsdException w:name="Table Contemporary" w:semiHidden="1" w:unhideWhenUsed="1"/>
-    <w:lsdException w:name="Table Elegant" w:semiHidden="1" w:unhideWhenUsed="1"/>
-    <w:lsdException w:name="Table Professional" w:semiHidden="1" w:unhideWhenUsed="1"/>
-    <w:lsdException w:name="Table Subtle 1" w:semiHidden="1" w:unhideWhenUsed="1"/>
-    <w:lsdException w:name="Table Subtle 2" w:semiHidden="1" w:unhideWhenUsed="1"/>
-    <w:lsdException w:name="Table Web 1" w:semiHidden="1" w:unhideWhenUsed="1"/>
-    <w:lsdException w:name="Table Web 2" w:semiHidden="1" w:unhideWhenUsed="1"/>
-    <w:lsdException w:name="Table Web 3" w:semiHidden="1" w:unhideWhenUsed="1"/>
-    <w:lsdException w:name="Balloon Text" w:semiHidden="1" w:unhideWhenUsed="1"/>
-    <w:lsdException w:name="Table Theme" w:semiHidden="1" w:unhideWhenUsed="1"/>
-    <w:lsdException w:name="Note Level 1" w:semiHidden="1" w:unhideWhenUsed="1"/>
-    <w:lsdException w:name="Note Level 2" w:semiHidden="1" w:unhideWhenUsed="1"/>
-    <w:lsdException w:name="Note Level 3" w:semiHidden="1" w:unhideWhenUsed="1"/>
-    <w:lsdException w:name="Note Level 4" w:semiHidden="1" w:unhideWhenUsed="1"/>
-    <w:lsdException w:name="Note Level 5" w:semiHidden="1" w:unhideWhenUsed="1"/>
-    <w:lsdException w:name="Note Level 6" w:semiHidden="1" w:unhideWhenUsed="1"/>
-    <w:lsdException w:name="Note Level 7" w:semiHidden="1" w:unhideWhenUsed="1"/>
-    <w:lsdException w:name="Note Level 8" w:semiHidden="1" w:unhideWhenUsed="1"/>
-    <w:lsdException w:name="Note Level 9" w:semiHidden="1" w:unhideWhenUsed="1"/>
-    <w:lsdException w:name="Placeholder Text" w:semiHidden="1" w:uiPriority="99"/>
-    <w:lsdException w:name="No Spacing" w:uiPriority="1" w:qFormat="1"/>
-    <w:lsdException w:name="Light Shading" w:uiPriority="60"/>
-    <w:lsdException w:name="Light List" w:uiPriority="61"/>
-    <w:lsdException w:name="Light Grid" w:uiPriority="62"/>
-    <w:lsdException w:name="Medium Shading 1" w:uiPriority="63"/>
-    <w:lsdException w:name="Medium Shading 2" w:uiPriority="64"/>
-    <w:lsdException w:name="Medium List 1" w:uiPriority="65"/>
-    <w:lsdException w:name="Medium List 2" w:uiPriority="66"/>
-    <w:lsdException w:name="Medium Grid 1" w:uiPriority="67"/>
-    <w:lsdException w:name="Medium Grid 2" w:uiPriority="68"/>
-    <w:lsdException w:name="Medium Grid 3" w:uiPriority="69"/>
-    <w:lsdException w:name="Dark List" w:uiPriority="70"/>
-    <w:lsdException w:name="Colorful Shading" w:uiPriority="71"/>
-    <w:lsdException w:name="Colorful List" w:uiPriority="72"/>
-    <w:lsdException w:name="Colorful Grid" w:uiPriority="73"/>
-    <w:lsdException w:name="Light Shading Accent 1" w:uiPriority="60"/>
-    <w:lsdException w:name="Light List Accent 1" w:uiPriority="61"/>
-    <w:lsdException w:name="Light Grid Accent 1" w:uiPriority="62"/>
-    <w:lsdException w:name="Medium Shading 1 Accent 1" w:uiPriority="63"/>
-    <w:lsdException w:name="Medium Shading 2 Accent 1" w:uiPriority="64"/>
-    <w:lsdException w:name="Medium List 1 Accent 1" w:uiPriority="65"/>
-    <w:lsdException w:name="Revision" w:semiHidden="1" w:uiPriority="99"/>
-    <w:lsdException w:name="List Paragraph" w:uiPriority="34" w:qFormat="1"/>
-    <w:lsdException w:name="Quote" w:uiPriority="29" w:qFormat="1"/>
-    <w:lsdException w:name="Intense Quote" w:uiPriority="30" w:qFormat="1"/>
-    <w:lsdException w:name="Medium List 2 Accent 1" w:uiPriority="66"/>
-    <w:lsdException w:name="Medium Grid 1 Accent 1" w:uiPriority="67"/>
-    <w:lsdException w:name="Medium Grid 2 Accent 1" w:uiPriority="68"/>
-    <w:lsdException w:name="Medium Grid 3 Accent 1" w:uiPriority="69"/>
-    <w:lsdException w:name="Dark List Accent 1" w:uiPriority="70"/>
-    <w:lsdException w:name="Colorful Shading Accent 1" w:uiPriority="71"/>
-    <w:lsdException w:name="Colorful List Accent 1" w:uiPriority="72"/>
-    <w:lsdException w:name="Colorful Grid Accent 1" w:uiPriority="73"/>
-    <w:lsdException w:name="Light Shading Accent 2" w:uiPriority="60"/>
-    <w:lsdException w:name="Light List Accent 2" w:uiPriority="61"/>
-    <w:lsdException w:name="Light Grid Accent 2" w:uiPriority="62"/>
-    <w:lsdException w:name="Medium Shading 1 Accent 2" w:uiPriority="63"/>
-    <w:lsdException w:name="Medium Shading 2 Accent 2" w:uiPriority="64"/>
-    <w:lsdException w:name="Medium List 1 Accent 2" w:uiPriority="65"/>
-    <w:lsdException w:name="Medium List 2 Accent 2" w:uiPriority="66"/>
-    <w:lsdException w:name="Medium Grid 1 Accent 2" w:uiPriority="67"/>
-    <w:lsdException w:name="Medium Grid 2 Accent 2" w:uiPriority="68"/>
-    <w:lsdException w:name="Medium Grid 3 Accent 2" w:uiPriority="69"/>
-    <w:lsdException w:name="Dark List Accent 2" w:uiPriority="70"/>
-    <w:lsdException w:name="Colorful Shading Accent 2" w:uiPriority="71"/>
-    <w:lsdException w:name="Colorful List Accent 2" w:uiPriority="72"/>
-    <w:lsdException w:name="Colorful Grid Accent 2" w:uiPriority="73"/>
-    <w:lsdException w:name="Light Shading Accent 3" w:uiPriority="60"/>
-    <w:lsdException w:name="Light List Accent 3" w:uiPriority="61"/>
-    <w:lsdException w:name="Light Grid Accent 3" w:uiPriority="62"/>
-    <w:lsdException w:name="Medium Shading 1 Accent 3" w:uiPriority="63"/>
-    <w:lsdException w:name="Medium Shading 2 Accent 3" w:uiPriority="64"/>
-    <w:lsdException w:name="Medium List 1 Accent 3" w:uiPriority="65"/>
-    <w:lsdException w:name="Medium List 2 Accent 3" w:uiPriority="66"/>
-    <w:lsdException w:name="Medium Grid 1 Accent 3" w:uiPriority="67"/>
-    <w:lsdException w:name="Medium Grid 2 Accent 3" w:uiPriority="68"/>
-    <w:lsdException w:name="Medium Grid 3 Accent 3" w:uiPriority="69"/>
-    <w:lsdException w:name="Dark List Accent 3" w:uiPriority="70"/>
-    <w:lsdException w:name="Colorful Shading Accent 3" w:uiPriority="71"/>
-    <w:lsdException w:name="Colorful List Accent 3" w:uiPriority="72"/>
-    <w:lsdException w:name="Colorful Grid Accent 3" w:uiPriority="73"/>
-    <w:lsdException w:name="Light Shading Accent 4" w:uiPriority="60"/>
-    <w:lsdException w:name="Light List Accent 4" w:uiPriority="61"/>
-    <w:lsdException w:name="Light Grid Accent 4" w:uiPriority="62"/>
-    <w:lsdException w:name="Medium Shading 1 Accent 4" w:uiPriority="63"/>
-    <w:lsdException w:name="Medium Shading 2 Accent 4" w:uiPriority="64"/>
-    <w:lsdException w:name="Medium List 1 Accent 4" w:uiPriority="65"/>
-    <w:lsdException w:name="Medium List 2 Accent 4" w:uiPriority="66"/>
-    <w:lsdException w:name="Medium Grid 1 Accent 4" w:uiPriority="67"/>
-    <w:lsdException w:name="Medium Grid 2 Accent 4" w:uiPriority="68"/>
-    <w:lsdException w:name="Medium Grid 3 Accent 4" w:uiPriority="69"/>
-    <w:lsdException w:name="Dark List Accent 4" w:uiPriority="70"/>
-    <w:lsdException w:name="Colorful Shading Accent 4" w:uiPriority="71"/>
-    <w:lsdException w:name="Colorful List Accent 4" w:uiPriority="72"/>
-    <w:lsdException w:name="Colorful Grid Accent 4" w:uiPriority="73"/>
-    <w:lsdException w:name="Light Shading Accent 5" w:uiPriority="60"/>
-    <w:lsdException w:name="Light List Accent 5" w:uiPriority="61"/>
-    <w:lsdException w:name="Light Grid Accent 5" w:uiPriority="62"/>
-    <w:lsdException w:name="Medium Shading 1 Accent 5" w:uiPriority="63"/>
-    <w:lsdException w:name="Medium Shading 2 Accent 5" w:uiPriority="64"/>
-    <w:lsdException w:name="Medium List 1 Accent 5" w:uiPriority="65"/>
-    <w:lsdException w:name="Medium List 2 Accent 5" w:uiPriority="66"/>
-    <w:lsdException w:name="Medium Grid 1 Accent 5" w:uiPriority="67"/>
-    <w:lsdException w:name="Medium Grid 2 Accent 5" w:uiPriority="68"/>
-    <w:lsdException w:name="Medium Grid 3 Accent 5" w:uiPriority="69"/>
-    <w:lsdException w:name="Dark List Accent 5" w:uiPriority="70"/>
-    <w:lsdException w:name="Colorful Shading Accent 5" w:uiPriority="71"/>
-    <w:lsdException w:name="Colorful List Accent 5" w:uiPriority="72"/>
-    <w:lsdException w:name="Colorful Grid Accent 5" w:uiPriority="73"/>
-    <w:lsdException w:name="Light Shading Accent 6" w:uiPriority="60"/>
-    <w:lsdException w:name="Light List Accent 6" w:uiPriority="61"/>
-    <w:lsdException w:name="Light Grid Accent 6" w:uiPriority="62"/>
-    <w:lsdException w:name="Medium Shading 1 Accent 6" w:uiPriority="63"/>
-    <w:lsdException w:name="Medium Shading 2 Accent 6" w:uiPriority="64"/>
-    <w:lsdException w:name="Medium List 1 Accent 6" w:uiPriority="65"/>
-    <w:lsdException w:name="Medium List 2 Accent 6" w:uiPriority="66"/>
-    <w:lsdException w:name="Medium Grid 1 Accent 6" w:uiPriority="67"/>
-    <w:lsdException w:name="Medium Grid 2 Accent 6" w:uiPriority="68"/>
-    <w:lsdException w:name="Medium Grid 3 Accent 6" w:uiPriority="69"/>
-    <w:lsdException w:name="Dark List Accent 6" w:uiPriority="70"/>
-    <w:lsdException w:name="Colorful Shading Accent 6" w:uiPriority="71"/>
-    <w:lsdException w:name="Colorful List Accent 6" w:uiPriority="72"/>
-    <w:lsdException w:name="Colorful Grid Accent 6" w:uiPriority="73"/>
-    <w:lsdException w:name="Subtle Emphasis" w:uiPriority="19" w:qFormat="1"/>
-    <w:lsdException w:name="Intense Emphasis" w:uiPriority="21" w:qFormat="1"/>
-    <w:lsdException w:name="Subtle Reference" w:uiPriority="31" w:qFormat="1"/>
-    <w:lsdException w:name="Intense Reference" w:uiPriority="32" w:qFormat="1"/>
-    <w:lsdException w:name="Book Title" w:uiPriority="33" w:qFormat="1"/>
-    <w:lsdException w:name="Bibliography" w:semiHidden="1" w:uiPriority="37" w:unhideWhenUsed="1"/>
-    <w:lsdException w:name="TOC Heading" w:semiHidden="1" w:uiPriority="39" w:unhideWhenUsed="1" w:qFormat="1"/>
-    <w:lsdException w:name="Plain Table 1" w:uiPriority="41"/>
-    <w:lsdException w:name="Plain Table 2" w:uiPriority="42"/>
-    <w:lsdException w:name="Plain Table 3" w:uiPriority="43"/>
-    <w:lsdException w:name="Plain Table 4" w:uiPriority="44"/>
-    <w:lsdException w:name="Plain Table 5" w:uiPriority="45"/>
-    <w:lsdException w:name="Grid Table Light" w:uiPriority="40"/>
-    <w:lsdException w:name="Grid Table 1 Light" w:uiPriority="46"/>
-    <w:lsdException w:name="Grid Table 2" w:uiPriority="47"/>
-    <w:lsdException w:name="Grid Table 3" w:uiPriority="48"/>
-    <w:lsdException w:name="Grid Table 4" w:uiPriority="49"/>
-    <w:lsdException w:name="Grid Table 5 Dark" w:uiPriority="50"/>
-    <w:lsdException w:name="Grid Table 6 Colorful" w:uiPriority="51"/>
-    <w:lsdException w:name="Grid Table 7 Colorful" w:uiPriority="52"/>
-    <w:lsdException w:name="Grid Table 1 Light Accent 1" w:uiPriority="46"/>
-    <w:lsdException w:name="Grid Table 2 Accent 1" w:uiPriority="47"/>
-    <w:lsdException w:name="Grid Table 3 Accent 1" w:uiPriority="48"/>
-    <w:lsdException w:name="Grid Table 4 Accent 1" w:uiPriority="49"/>
-    <w:lsdException w:name="Grid Table 5 Dark Accent 1" w:uiPriority="50"/>
-    <w:lsdException w:name="Grid Table 6 Colorful Accent 1" w:uiPriority="51"/>
-    <w:lsdException w:name="Grid Table 7 Colorful Accent 1" w:uiPriority="52"/>
-    <w:lsdException w:name="Grid Table 1 Light Accent 2" w:uiPriority="46"/>
-    <w:lsdException w:name="Grid Table 2 Accent 2" w:uiPriority="47"/>
-    <w:lsdException w:name="Grid Table 3 Accent 2" w:uiPriority="48"/>
-    <w:lsdException w:name="Grid Table 4 Accent 2" w:uiPriority="49"/>
-    <w:lsdException w:name="Grid Table 5 Dark Accent 2" w:uiPriority="50"/>
-    <w:lsdException w:name="Grid Table 6 Colorful Accent 2" w:uiPriority="51"/>
-    <w:lsdException w:name="Grid Table 7 Colorful Accent 2" w:uiPriority="52"/>
-    <w:lsdException w:name="Grid Table 1 Light Accent 3" w:uiPriority="46"/>
-    <w:lsdException w:name="Grid Table 2 Accent 3" w:uiPriority="47"/>
-    <w:lsdException w:name="Grid Table 3 Accent 3" w:uiPriority="48"/>
-    <w:lsdException w:name="Grid Table 4 Accent 3" w:uiPriority="49"/>
-    <w:lsdException w:name="Grid Table 5 Dark Accent 3" w:uiPriority="50"/>
-    <w:lsdException w:name="Grid Table 6 Colorful Accent 3" w:uiPriority="51"/>
-    <w:lsdException w:name="Grid Table 7 Colorful Accent 3" w:uiPriority="52"/>
-    <w:lsdException w:name="Grid Table 1 Light Accent 4" w:uiPriority="46"/>
-    <w:lsdException w:name="Grid Table 2 Accent 4" w:uiPriority="47"/>
-    <w:lsdException w:name="Grid Table 3 Accent 4" w:uiPriority="48"/>
-    <w:lsdException w:name="Grid Table 4 Accent 4" w:uiPriority="49"/>
-    <w:lsdException w:name="Grid Table 5 Dark Accent 4" w:uiPriority="50"/>
-    <w:lsdException w:name="Grid Table 6 Colorful Accent 4" w:uiPriority="51"/>
-    <w:lsdException w:name="Grid Table 7 Colorful Accent 4" w:uiPriority="52"/>
-    <w:lsdException w:name="Grid Table 1 Light Accent 5" w:uiPriority="46"/>
-    <w:lsdException w:name="Grid Table 2 Accent 5" w:uiPriority="47"/>
-    <w:lsdException w:name="Grid Table 3 Accent 5" w:uiPriority="48"/>
-    <w:lsdException w:name="Grid Table 4 Accent 5" w:uiPriority="49"/>
-    <w:lsdException w:name="Grid Table 5 Dark Accent 5" w:uiPriority="50"/>
-    <w:lsdException w:name="Grid Table 6 Colorful Accent 5" w:uiPriority="51"/>
-    <w:lsdException w:name="Grid Table 7 Colorful Accent 5" w:uiPriority="52"/>
-    <w:lsdException w:name="Grid Table 1 Light Accent 6" w:uiPriority="46"/>
-    <w:lsdException w:name="Grid Table 2 Accent 6" w:uiPriority="47"/>
-    <w:lsdException w:name="Grid Table 3 Accent 6" w:uiPriority="48"/>
-    <w:lsdException w:name="Grid Table 4 Accent 6" w:uiPriority="49"/>
-    <w:lsdException w:name="Grid Table 5 Dark Accent 6" w:uiPriority="50"/>
-    <w:lsdException w:name="Grid Table 6 Colorful Accent 6" w:uiPriority="51"/>
-    <w:lsdException w:name="Grid Table 7 Colorful Accent 6" w:uiPriority="52"/>
-    <w:lsdException w:name="List Table 1 Light" w:uiPriority="46"/>
-    <w:lsdException w:name="List Table 2" w:uiPriority="47"/>
-    <w:lsdException w:name="List Table 3" w:uiPriority="48"/>
-    <w:lsdException w:name="List Table 4" w:uiPriority="49"/>
-    <w:lsdException w:name="List Table 5 Dark" w:uiPriority="50"/>
-    <w:lsdException w:name="List Table 6 Colorful" w:uiPriority="51"/>
-    <w:lsdException w:name="List Table 7 Colorful" w:uiPriority="52"/>
-    <w:lsdException w:name="List Table 1 Light Accent 1" w:uiPriority="46"/>
-    <w:lsdException w:name="List Table 2 Accent 1" w:uiPriority="47"/>
-    <w:lsdException w:name="List Table 3 Accent 1" w:uiPriority="48"/>
-    <w:lsdException w:name="List Table 4 Accent 1" w:uiPriority="49"/>
-    <w:lsdException w:name="List Table 5 Dark Accent 1" w:uiPriority="50"/>
-    <w:lsdException w:name="List Table 6 Colorful Accent 1" w:uiPriority="51"/>
-    <w:lsdException w:name="List Table 7 Colorful Accent 1" w:uiPriority="52"/>
-    <w:lsdException w:name="List Table 1 Light Accent 2" w:uiPriority="46"/>
-    <w:lsdException w:name="List Table 2 Accent 2" w:uiPriority="47"/>
-    <w:lsdException w:name="List Table 3 Accent 2" w:uiPriority="48"/>
-    <w:lsdException w:name="List Table 4 Accent 2" w:uiPriority="49"/>
-    <w:lsdException w:name="List Table 5 Dark Accent 2" w:uiPriority="50"/>
-    <w:lsdException w:name="List Table 6 Colorful Accent 2" w:uiPriority="51"/>
-    <w:lsdException w:name="List Table 7 Colorful Accent 2" w:uiPriority="52"/>
-    <w:lsdException w:name="List Table 1 Light Accent 3" w:uiPriority="46"/>
-    <w:lsdException w:name="List Table 2 Accent 3" w:uiPriority="47"/>
-    <w:lsdException w:name="List Table 3 Accent 3" w:uiPriority="48"/>
-    <w:lsdException w:name="List Table 4 Accent 3" w:uiPriority="49"/>
-    <w:lsdException w:name="List Table 5 Dark Accent 3" w:uiPriority="50"/>
-    <w:lsdException w:name="List Table 6 Colorful Accent 3" w:uiPriority="51"/>
-    <w:lsdException w:name="List Table 7 Colorful Accent 3" w:uiPriority="52"/>
-    <w:lsdException w:name="List Table 1 Light Accent 4" w:uiPriority="46"/>
-    <w:lsdException w:name="List Table 2 Accent 4" w:uiPriority="47"/>
-    <w:lsdException w:name="List Table 3 Accent 4" w:uiPriority="48"/>
-    <w:lsdException w:name="List Table 4 Accent 4" w:uiPriority="49"/>
-    <w:lsdException w:name="List Table 5 Dark Accent 4" w:uiPriority="50"/>
-    <w:lsdException w:name="List Table 6 Colorful Accent 4" w:uiPriority="51"/>
-    <w:lsdException w:name="List Table 7 Colorful Accent 4" w:uiPriority="52"/>
-    <w:lsdException w:name="List Table 1 Light Accent 5" w:uiPriority="46"/>
-    <w:lsdException w:name="List Table 2 Accent 5" w:uiPriority="47"/>
-    <w:lsdException w:name="List Table 3 Accent 5" w:uiPriority="48"/>
-    <w:lsdException w:name="List Table 4 Accent 5" w:uiPriority="49"/>
-    <w:lsdException w:name="List Table 5 Dark Accent 5" w:uiPriority="50"/>
-    <w:lsdException w:name="List Table 6 Colorful Accent 5" w:uiPriority="51"/>
-    <w:lsdException w:name="List Table 7 Colorful Accent 5" w:uiPriority="52"/>
-    <w:lsdException w:name="List Table 1 Light Accent 6" w:uiPriority="46"/>
-    <w:lsdException w:name="List Table 2 Accent 6" w:uiPriority="47"/>
-    <w:lsdException w:name="List Table 3 Accent 6" w:uiPriority="48"/>
-    <w:lsdException w:name="List Table 4 Accent 6" w:uiPriority="49"/>
-    <w:lsdException w:name="List Table 5 Dark Accent 6" w:uiPriority="50"/>
-    <w:lsdException w:name="List Table 6 Colorful Accent 6" w:uiPriority="51"/>
-    <w:lsdException w:name="List Table 7 Colorful Accent 6" w:uiPriority="52"/>
+  <w:latentStyles w:defLockedState="0" w:defUIPriority="0" w:defSemiHidden="1" w:defUnhideWhenUsed="1" w:defQFormat="0" w:count="276">
+    <w:lsdException w:name="Normal" w:semiHidden="0" w:unhideWhenUsed="0" w:qFormat="1"/>
+    <w:lsdException w:name="heading 1" w:semiHidden="0" w:unhideWhenUsed="0" w:qFormat="1"/>
+    <w:lsdException w:name="heading 2" w:semiHidden="0" w:unhideWhenUsed="0" w:qFormat="1"/>
+    <w:lsdException w:name="heading 3" w:semiHidden="0" w:unhideWhenUsed="0" w:qFormat="1"/>
+    <w:lsdException w:name="heading 4" w:qFormat="1"/>
+    <w:lsdException w:name="heading 5" w:qFormat="1"/>
+    <w:lsdException w:name="heading 6" w:qFormat="1"/>
+    <w:lsdException w:name="heading 7" w:qFormat="1"/>
+    <w:lsdException w:name="heading 8" w:qFormat="1"/>
+    <w:lsdException w:name="heading 9" w:qFormat="1"/>
+    <w:lsdException w:name="caption" w:qFormat="1"/>
+    <w:lsdException w:name="List Number" w:semiHidden="0" w:unhideWhenUsed="0"/>
+    <w:lsdException w:name="List 4" w:semiHidden="0" w:unhideWhenUsed="0"/>
+    <w:lsdException w:name="List 5" w:semiHidden="0" w:unhideWhenUsed="0"/>
+    <w:lsdException w:name="List Bullet 2" w:semiHidden="0" w:unhideWhenUsed="0"/>
+    <w:lsdException w:name="List Bullet 3" w:semiHidden="0" w:unhideWhenUsed="0"/>
+    <w:lsdException w:name="List Bullet 4" w:semiHidden="0" w:unhideWhenUsed="0"/>
+    <w:lsdException w:name="List Bullet 5" w:semiHidden="0" w:unhideWhenUsed="0"/>
+    <w:lsdException w:name="List Number 2" w:semiHidden="0" w:unhideWhenUsed="0"/>
+    <w:lsdException w:name="List Number 3" w:semiHidden="0" w:unhideWhenUsed="0"/>
+    <w:lsdException w:name="List Number 4" w:semiHidden="0" w:unhideWhenUsed="0"/>
+    <w:lsdException w:name="List Number 5" w:semiHidden="0" w:unhideWhenUsed="0"/>
+    <w:lsdException w:name="Title" w:semiHidden="0" w:unhideWhenUsed="0" w:qFormat="1"/>
+    <w:lsdException w:name="Subtitle" w:semiHidden="0" w:unhideWhenUsed="0" w:qFormat="1"/>
+    <w:lsdException w:name="Body Text Indent 3" w:semiHidden="0" w:unhideWhenUsed="0"/>
+    <w:lsdException w:name="Block Text" w:semiHidden="0" w:unhideWhenUsed="0"/>
+    <w:lsdException w:name="Hyperlink" w:semiHidden="0" w:unhideWhenUsed="0"/>
+    <w:lsdException w:name="FollowedHyperlink" w:semiHidden="0" w:unhideWhenUsed="0"/>
+    <w:lsdException w:name="Strong" w:semiHidden="0" w:unhideWhenUsed="0" w:qFormat="1"/>
+    <w:lsdException w:name="Emphasis" w:semiHidden="0" w:uiPriority="20" w:unhideWhenUsed="0" w:qFormat="1"/>
+    <w:lsdException w:name="Normal (Web)" w:uiPriority="99"/>
+    <w:lsdException w:name="Table Grid" w:semiHidden="0" w:unhideWhenUsed="0"/>
+    <w:lsdException w:name="Placeholder Text" w:uiPriority="99" w:unhideWhenUsed="0"/>
+    <w:lsdException w:name="No Spacing" w:semiHidden="0" w:uiPriority="1" w:unhideWhenUsed="0" w:qFormat="1"/>
+    <w:lsdException w:name="Light Shading" w:semiHidden="0" w:uiPriority="60" w:unhideWhenUsed="0"/>
+    <w:lsdException w:name="Light List" w:semiHidden="0" w:uiPriority="61" w:unhideWhenUsed="0"/>
+    <w:lsdException w:name="Light Grid" w:semiHidden="0" w:uiPriority="62" w:unhideWhenUsed="0"/>
+    <w:lsdException w:name="Medium Shading 1" w:semiHidden="0" w:uiPriority="63" w:unhideWhenUsed="0"/>
+    <w:lsdException w:name="Medium Shading 2" w:semiHidden="0" w:uiPriority="64" w:unhideWhenUsed="0"/>
+    <w:lsdException w:name="Medium List 1" w:semiHidden="0" w:uiPriority="65" w:unhideWhenUsed="0"/>
+    <w:lsdException w:name="Medium List 2" w:semiHidden="0" w:uiPriority="66" w:unhideWhenUsed="0"/>
+    <w:lsdException w:name="Medium Grid 1" w:semiHidden="0" w:uiPriority="67" w:unhideWhenUsed="0"/>
+    <w:lsdException w:name="Medium Grid 2" w:semiHidden="0" w:uiPriority="68" w:unhideWhenUsed="0"/>
+    <w:lsdException w:name="Medium Grid 3" w:semiHidden="0" w:uiPriority="69" w:unhideWhenUsed="0"/>
+    <w:lsdException w:name="Dark List" w:semiHidden="0" w:uiPriority="70" w:unhideWhenUsed="0"/>
+    <w:lsdException w:name="Colorful Shading" w:semiHidden="0" w:uiPriority="71" w:unhideWhenUsed="0"/>
+    <w:lsdException w:name="Colorful List" w:semiHidden="0" w:uiPriority="72" w:unhideWhenUsed="0"/>
+    <w:lsdException w:name="Colorful Grid" w:semiHidden="0" w:uiPriority="73" w:unhideWhenUsed="0"/>
+    <w:lsdException w:name="Light Shading Accent 1" w:semiHidden="0" w:uiPriority="60" w:unhideWhenUsed="0"/>
+    <w:lsdException w:name="Light List Accent 1" w:semiHidden="0" w:uiPriority="61" w:unhideWhenUsed="0"/>
+    <w:lsdException w:name="Light Grid Accent 1" w:semiHidden="0" w:uiPriority="62" w:unhideWhenUsed="0"/>
+    <w:lsdException w:name="Medium Shading 1 Accent 1" w:semiHidden="0" w:uiPriority="63" w:unhideWhenUsed="0"/>
+    <w:lsdException w:name="Medium Shading 2 Accent 1" w:semiHidden="0" w:uiPriority="64" w:unhideWhenUsed="0"/>
+    <w:lsdException w:name="Medium List 1 Accent 1" w:semiHidden="0" w:uiPriority="65" w:unhideWhenUsed="0"/>
+    <w:lsdException w:name="Revision" w:uiPriority="99" w:unhideWhenUsed="0"/>
+    <w:lsdException w:name="List Paragraph" w:semiHidden="0" w:uiPriority="34" w:unhideWhenUsed="0" w:qFormat="1"/>
+    <w:lsdException w:name="Quote" w:semiHidden="0" w:uiPriority="29" w:unhideWhenUsed="0" w:qFormat="1"/>
+    <w:lsdException w:name="Intense Quote" w:semiHidden="0" w:uiPriority="30" w:unhideWhenUsed="0" w:qFormat="1"/>
+    <w:lsdException w:name="Medium List 2 Accent 1" w:semiHidden="0" w:uiPriority="66" w:unhideWhenUsed="0"/>
+    <w:lsdException w:name="Medium Grid 1 Accent 1" w:semiHidden="0" w:uiPriority="67" w:unhideWhenUsed="0"/>
+    <w:lsdException w:name="Medium Grid 2 Accent 1" w:semiHidden="0" w:uiPriority="68" w:unhideWhenUsed="0"/>
+    <w:lsdException w:name="Medium Grid 3 Accent 1" w:semiHidden="0" w:uiPriority="69" w:unhideWhenUsed="0"/>
+    <w:lsdException w:name="Dark List Accent 1" w:semiHidden="0" w:uiPriority="70" w:unhideWhenUsed="0"/>
+    <w:lsdException w:name="Colorful Shading Accent 1" w:semiHidden="0" w:uiPriority="71" w:unhideWhenUsed="0"/>
+    <w:lsdException w:name="Colorful List Accent 1" w:semiHidden="0" w:uiPriority="72" w:unhideWhenUsed="0"/>
+    <w:lsdException w:name="Colorful Grid Accent 1" w:semiHidden="0" w:uiPriority="73" w:unhideWhenUsed="0"/>
+    <w:lsdException w:name="Light Shading Accent 2" w:semiHidden="0" w:uiPriority="60" w:unhideWhenUsed="0"/>
+    <w:lsdException w:name="Light List Accent 2" w:semiHidden="0" w:uiPriority="61" w:unhideWhenUsed="0"/>
+    <w:lsdException w:name="Light Grid Accent 2" w:semiHidden="0" w:uiPriority="62" w:unhideWhenUsed="0"/>
+    <w:lsdException w:name="Medium Shading 1 Accent 2" w:semiHidden="0" w:uiPriority="63" w:unhideWhenUsed="0"/>
+    <w:lsdException w:name="Medium Shading 2 Accent 2" w:semiHidden="0" w:uiPriority="64" w:unhideWhenUsed="0"/>
+    <w:lsdException w:name="Medium List 1 Accent 2" w:semiHidden="0" w:uiPriority="65" w:unhideWhenUsed="0"/>
+    <w:lsdException w:name="Medium List 2 Accent 2" w:semiHidden="0" w:uiPriority="66" w:unhideWhenUsed="0"/>
+    <w:lsdException w:name="Medium Grid 1 Accent 2" w:semiHidden="0" w:uiPriority="67" w:unhideWhenUsed="0"/>
+    <w:lsdException w:name="Medium Grid 2 Accent 2" w:semiHidden="0" w:uiPriority="68" w:unhideWhenUsed="0"/>
+    <w:lsdException w:name="Medium Grid 3 Accent 2" w:semiHidden="0" w:uiPriority="69" w:unhideWhenUsed="0"/>
+    <w:lsdException w:name="Dark List Accent 2" w:semiHidden="0" w:uiPriority="70" w:unhideWhenUsed="0"/>
+    <w:lsdException w:name="Colorful Shading Accent 2" w:semiHidden="0" w:uiPriority="71" w:unhideWhenUsed="0"/>
+    <w:lsdException w:name="Colorful List Accent 2" w:semiHidden="0" w:uiPriority="72" w:unhideWhenUsed="0"/>
+    <w:lsdException w:name="Colorful Grid Accent 2" w:semiHidden="0" w:uiPriority="73" w:unhideWhenUsed="0"/>
+    <w:lsdException w:name="Light Shading Accent 3" w:semiHidden="0" w:uiPriority="60" w:unhideWhenUsed="0"/>
+    <w:lsdException w:name="Light List Accent 3" w:semiHidden="0" w:uiPriority="61" w:unhideWhenUsed="0"/>
+    <w:lsdException w:name="Light Grid Accent 3" w:semiHidden="0" w:uiPriority="62" w:unhideWhenUsed="0"/>
+    <w:lsdException w:name="Medium Shading 1 Accent 3" w:semiHidden="0" w:uiPriority="63" w:unhideWhenUsed="0"/>
+    <w:lsdException w:name="Medium Shading 2 Accent 3" w:semiHidden="0" w:uiPriority="64" w:unhideWhenUsed="0"/>
+    <w:lsdException w:name="Medium List 1 Accent 3" w:semiHidden="0" w:uiPriority="65" w:unhideWhenUsed="0"/>
+    <w:lsdException w:name="Medium List 2 Accent 3" w:semiHidden="0" w:uiPriority="66" w:unhideWhenUsed="0"/>
+    <w:lsdException w:name="Medium Grid 1 Accent 3" w:semiHidden="0" w:uiPriority="67" w:unhideWhenUsed="0"/>
+    <w:lsdException w:name="Medium Grid 2 Accent 3" w:semiHidden="0" w:uiPriority="68" w:unhideWhenUsed="0"/>
+    <w:lsdException w:name="Medium Grid 3 Accent 3" w:semiHidden="0" w:uiPriority="69" w:unhideWhenUsed="0"/>
+    <w:lsdException w:name="Dark List Accent 3" w:semiHidden="0" w:uiPriority="70" w:unhideWhenUsed="0"/>
+    <w:lsdException w:name="Colorful Shading Accent 3" w:semiHidden="0" w:uiPriority="71" w:unhideWhenUsed="0"/>
+    <w:lsdException w:name="Colorful List Accent 3" w:semiHidden="0" w:uiPriority="72" w:unhideWhenUsed="0"/>
+    <w:lsdException w:name="Colorful Grid Accent 3" w:semiHidden="0" w:uiPriority="73" w:unhideWhenUsed="0"/>
+    <w:lsdException w:name="Light Shading Accent 4" w:semiHidden="0" w:uiPriority="60" w:unhideWhenUsed="0"/>
+    <w:lsdException w:name="Light List Accent 4" w:semiHidden="0" w:uiPriority="61" w:unhideWhenUsed="0"/>
+    <w:lsdException w:name="Light Grid Accent 4" w:semiHidden="0" w:uiPriority="62" w:unhideWhenUsed="0"/>
+    <w:lsdException w:name="Medium Shading 1 Accent 4" w:semiHidden="0" w:uiPriority="63" w:unhideWhenUsed="0"/>
+    <w:lsdException w:name="Medium Shading 2 Accent 4" w:semiHidden="0" w:uiPriority="64" w:unhideWhenUsed="0"/>
+    <w:lsdException w:name="Medium List 1 Accent 4" w:semiHidden="0" w:uiPriority="65" w:unhideWhenUsed="0"/>
+    <w:lsdException w:name="Medium List 2 Accent 4" w:semiHidden="0" w:uiPriority="66" w:unhideWhenUsed="0"/>
+    <w:lsdException w:name="Medium Grid 1 Accent 4" w:semiHidden="0" w:uiPriority="67" w:unhideWhenUsed="0"/>
+    <w:lsdException w:name="Medium Grid 2 Accent 4" w:semiHidden="0" w:uiPriority="68" w:unhideWhenUsed="0"/>
+    <w:lsdException w:name="Medium Grid 3 Accent 4" w:semiHidden="0" w:uiPriority="69" w:unhideWhenUsed="0"/>
+    <w:lsdException w:name="Dark List Accent 4" w:semiHidden="0" w:uiPriority="70" w:unhideWhenUsed="0"/>
+    <w:lsdException w:name="Colorful Shading Accent 4" w:semiHidden="0" w:uiPriority="71" w:unhideWhenUsed="0"/>
+    <w:lsdException w:name="Colorful List Accent 4" w:semiHidden="0" w:uiPriority="72" w:unhideWhenUsed="0"/>
+    <w:lsdException w:name="Colorful Grid Accent 4" w:semiHidden="0" w:uiPriority="73" w:unhideWhenUsed="0"/>
+    <w:lsdException w:name="Light Shading Accent 5" w:semiHidden="0" w:uiPriority="60" w:unhideWhenUsed="0"/>
+    <w:lsdException w:name="Light List Accent 5" w:semiHidden="0" w:uiPriority="61" w:unhideWhenUsed="0"/>
+    <w:lsdException w:name="Light Grid Accent 5" w:semiHidden="0" w:uiPriority="62" w:unhideWhenUsed="0"/>
+    <w:lsdException w:name="Medium Shading 1 Accent 5" w:semiHidden="0" w:uiPriority="63" w:unhideWhenUsed="0"/>
+    <w:lsdException w:name="Medium Shading 2 Accent 5" w:semiHidden="0" w:uiPriority="64" w:unhideWhenUsed="0"/>
+    <w:lsdException w:name="Medium List 1 Accent 5" w:semiHidden="0" w:uiPriority="65" w:unhideWhenUsed="0"/>
+    <w:lsdException w:name="Medium List 2 Accent 5" w:semiHidden="0" w:uiPriority="66" w:unhideWhenUsed="0"/>
+    <w:lsdException w:name="Medium Grid 1 Accent 5" w:semiHidden="0" w:uiPriority="67" w:unhideWhenUsed="0"/>
+    <w:lsdException w:name="Medium Grid 2 Accent 5" w:semiHidden="0" w:uiPriority="68" w:unhideWhenUsed="0"/>
+    <w:lsdException w:name="Medium Grid 3 Accent 5" w:semiHidden="0" w:uiPriority="69" w:unhideWhenUsed="0"/>
+    <w:lsdException w:name="Dark List Accent 5" w:semiHidden="0" w:uiPriority="70" w:unhideWhenUsed="0"/>
+    <w:lsdException w:name="Colorful Shading Accent 5" w:semiHidden="0" w:uiPriority="71" w:unhideWhenUsed="0"/>
+    <w:lsdException w:name="Colorful List Accent 5" w:semiHidden="0" w:uiPriority="72" w:unhideWhenUsed="0"/>
+    <w:lsdException w:name="Colorful Grid Accent 5" w:semiHidden="0" w:uiPriority="73" w:unhideWhenUsed="0"/>
+    <w:lsdException w:name="Light Shading Accent 6" w:semiHidden="0" w:uiPriority="60" w:unhideWhenUsed="0"/>
+    <w:lsdException w:name="Light List Accent 6" w:semiHidden="0" w:uiPriority="61" w:unhideWhenUsed="0"/>
+    <w:lsdException w:name="Light Grid Accent 6" w:semiHidden="0" w:uiPriority="62" w:unhideWhenUsed="0"/>
+    <w:lsdException w:name="Medium Shading 1 Accent 6" w:semiHidden="0" w:uiPriority="63" w:unhideWhenUsed="0"/>
+    <w:lsdException w:name="Medium Shading 2 Accent 6" w:semiHidden="0" w:uiPriority="64" w:unhideWhenUsed="0"/>
+    <w:lsdException w:name="Medium List 1 Accent 6" w:semiHidden="0" w:uiPriority="65" w:unhideWhenUsed="0"/>
+    <w:lsdException w:name="Medium List 2 Accent 6" w:semiHidden="0" w:uiPriority="66" w:unhideWhenUsed="0"/>
+    <w:lsdException w:name="Medium Grid 1 Accent 6" w:semiHidden="0" w:uiPriority="67" w:unhideWhenUsed="0"/>
+    <w:lsdException w:name="Medium Grid 2 Accent 6" w:semiHidden="0" w:uiPriority="68" w:unhideWhenUsed="0"/>
+    <w:lsdException w:name="Medium Grid 3 Accent 6" w:semiHidden="0" w:uiPriority="69" w:unhideWhenUsed="0"/>
+    <w:lsdException w:name="Dark List Accent 6" w:semiHidden="0" w:uiPriority="70" w:unhideWhenUsed="0"/>
+    <w:lsdException w:name="Colorful Shading Accent 6" w:semiHidden="0" w:uiPriority="71" w:unhideWhenUsed="0"/>
+    <w:lsdException w:name="Colorful List Accent 6" w:semiHidden="0" w:uiPriority="72" w:unhideWhenUsed="0"/>
+    <w:lsdException w:name="Colorful Grid Accent 6" w:semiHidden="0" w:uiPriority="73" w:unhideWhenUsed="0"/>
+    <w:lsdException w:name="Subtle Emphasis" w:semiHidden="0" w:uiPriority="19" w:unhideWhenUsed="0" w:qFormat="1"/>
+    <w:lsdException w:name="Intense Emphasis" w:semiHidden="0" w:uiPriority="21" w:unhideWhenUsed="0" w:qFormat="1"/>
+    <w:lsdException w:name="Subtle Reference" w:semiHidden="0" w:uiPriority="31" w:unhideWhenUsed="0" w:qFormat="1"/>
+    <w:lsdException w:name="Intense Reference" w:semiHidden="0" w:uiPriority="32" w:unhideWhenUsed="0" w:qFormat="1"/>
+    <w:lsdException w:name="Book Title" w:semiHidden="0" w:uiPriority="33" w:unhideWhenUsed="0" w:qFormat="1"/>
+    <w:lsdException w:name="Bibliography" w:uiPriority="37"/>
+    <w:lsdException w:name="TOC Heading" w:uiPriority="39" w:qFormat="1"/>
   </w:latentStyles>
   <w:style w:type="paragraph" w:default="1" w:styleId="Normal">
     <w:name w:val="Normal"/>
@@ -1718,6 +1602,511 @@
   <w:style w:type="character" w:default="1" w:styleId="DefaultParagraphFont">
     <w:name w:val="Default Paragraph Font"/>
     <w:uiPriority w:val="1"/>
+    <w:semiHidden/>
+    <w:unhideWhenUsed/>
+  </w:style>
+  <w:style w:type="table" w:default="1" w:styleId="TableNormal">
+    <w:name w:val="Normal Table"/>
+    <w:uiPriority w:val="99"/>
+    <w:semiHidden/>
+    <w:unhideWhenUsed/>
+    <w:tblPr>
+      <w:tblInd w:w="0" w:type="dxa"/>
+      <w:tblCellMar>
+        <w:top w:w="0" w:type="dxa"/>
+        <w:left w:w="108" w:type="dxa"/>
+        <w:bottom w:w="0" w:type="dxa"/>
+        <w:right w:w="108" w:type="dxa"/>
+      </w:tblCellMar>
+    </w:tblPr>
+  </w:style>
+  <w:style w:type="numbering" w:default="1" w:styleId="NoList">
+    <w:name w:val="No List"/>
+    <w:uiPriority w:val="99"/>
+    <w:semiHidden/>
+    <w:unhideWhenUsed/>
+  </w:style>
+  <w:style w:type="paragraph" w:styleId="Header">
+    <w:name w:val="header"/>
+    <w:basedOn w:val="Normal"/>
+    <w:rsid w:val="00B42BD6"/>
+    <w:pPr>
+      <w:tabs>
+        <w:tab w:val="center" w:pos="4153"/>
+        <w:tab w:val="right" w:pos="8306"/>
+      </w:tabs>
+    </w:pPr>
+    <w:rPr>
+      <w:b/>
+      <w:caps/>
+      <w:color w:val="FFFFFF"/>
+      <w:spacing w:val="16"/>
+    </w:rPr>
+  </w:style>
+  <w:style w:type="paragraph" w:styleId="Footer">
+    <w:name w:val="footer"/>
+    <w:basedOn w:val="Normal"/>
+    <w:rsid w:val="005C14DE"/>
+    <w:pPr>
+      <w:tabs>
+        <w:tab w:val="center" w:pos="4153"/>
+        <w:tab w:val="right" w:pos="8306"/>
+      </w:tabs>
+    </w:pPr>
+    <w:rPr>
+      <w:sz w:val="16"/>
+    </w:rPr>
+  </w:style>
+  <w:style w:type="table" w:styleId="TableGrid">
+    <w:name w:val="Table Grid"/>
+    <w:basedOn w:val="TableNormal"/>
+    <w:rsid w:val="003C3FD1"/>
+    <w:tblPr>
+      <w:tblInd w:w="0" w:type="dxa"/>
+      <w:tblBorders>
+        <w:top w:val="single" w:sz="4" w:space="0" w:color="auto"/>
+        <w:left w:val="single" w:sz="4" w:space="0" w:color="auto"/>
+        <w:bottom w:val="single" w:sz="4" w:space="0" w:color="auto"/>
+        <w:right w:val="single" w:sz="4" w:space="0" w:color="auto"/>
+        <w:insideH w:val="single" w:sz="4" w:space="0" w:color="auto"/>
+        <w:insideV w:val="single" w:sz="4" w:space="0" w:color="auto"/>
+      </w:tblBorders>
+      <w:tblCellMar>
+        <w:top w:w="0" w:type="dxa"/>
+        <w:left w:w="108" w:type="dxa"/>
+        <w:bottom w:w="0" w:type="dxa"/>
+        <w:right w:w="108" w:type="dxa"/>
+      </w:tblCellMar>
+    </w:tblPr>
+  </w:style>
+  <w:style w:type="paragraph" w:customStyle="1" w:styleId="Headerurl">
+    <w:name w:val="Header url"/>
+    <w:basedOn w:val="Header"/>
+    <w:rsid w:val="003C3FD1"/>
+    <w:rPr>
+      <w:caps w:val="0"/>
+      <w:color w:val="00313C"/>
+    </w:rPr>
+  </w:style>
+  <w:style w:type="paragraph" w:customStyle="1" w:styleId="address">
+    <w:name w:val="address"/>
+    <w:aliases w:val="phone,ABN"/>
+    <w:basedOn w:val="Normal"/>
+    <w:rsid w:val="000F3130"/>
+    <w:pPr>
+      <w:tabs>
+        <w:tab w:val="left" w:pos="284"/>
+      </w:tabs>
+      <w:autoSpaceDE w:val="0"/>
+      <w:autoSpaceDN w:val="0"/>
+      <w:adjustRightInd w:val="0"/>
+      <w:spacing w:line="220" w:lineRule="atLeast"/>
+      <w:textAlignment w:val="center"/>
+    </w:pPr>
+    <w:rPr>
+      <w:rFonts w:eastAsia="MS Mincho" w:cs="GillSans Light"/>
+      <w:color w:val="000000"/>
+      <w:sz w:val="16"/>
+      <w:szCs w:val="15"/>
+      <w:lang w:val="en-GB" w:eastAsia="ja-JP"/>
+    </w:rPr>
+  </w:style>
+  <w:style w:type="character" w:styleId="Hyperlink">
+    <w:name w:val="Hyperlink"/>
+    <w:basedOn w:val="DefaultParagraphFont"/>
+    <w:rsid w:val="00304225"/>
+    <w:rPr>
+      <w:color w:val="00A9CE"/>
+      <w:u w:val="single"/>
+    </w:rPr>
+  </w:style>
+  <w:style w:type="paragraph" w:customStyle="1" w:styleId="instructions">
+    <w:name w:val="instructions"/>
+    <w:basedOn w:val="Normal"/>
+    <w:rsid w:val="00C86E28"/>
+    <w:pPr>
+      <w:spacing w:after="120"/>
+    </w:pPr>
+    <w:rPr>
+      <w:rFonts w:cs="Arial"/>
+      <w:color w:val="FF0000"/>
+      <w:sz w:val="18"/>
+      <w:szCs w:val="20"/>
+    </w:rPr>
+  </w:style>
+  <w:style w:type="paragraph" w:customStyle="1" w:styleId="BusinessUnitName">
+    <w:name w:val="Business Unit Name"/>
+    <w:rsid w:val="00EE3C2E"/>
+    <w:rPr>
+      <w:rFonts w:ascii="Calibri" w:hAnsi="Calibri"/>
+      <w:b/>
+      <w:caps/>
+      <w:noProof/>
+      <w:color w:val="FFFFFF"/>
+      <w:spacing w:val="16"/>
+      <w:sz w:val="22"/>
+      <w:szCs w:val="24"/>
+      <w:lang w:eastAsia="en-US"/>
+    </w:rPr>
+  </w:style>
+  <w:style w:type="paragraph" w:styleId="NormalWeb">
+    <w:name w:val="Normal (Web)"/>
+    <w:basedOn w:val="Normal"/>
+    <w:uiPriority w:val="99"/>
+    <w:unhideWhenUsed/>
+    <w:rsid w:val="0010137E"/>
+    <w:pPr>
+      <w:spacing w:before="100" w:beforeAutospacing="1" w:after="100" w:afterAutospacing="1"/>
+    </w:pPr>
+    <w:rPr>
+      <w:rFonts w:ascii="Times New Roman" w:hAnsi="Times New Roman"/>
+      <w:sz w:val="24"/>
+      <w:lang w:eastAsia="en-AU"/>
+    </w:rPr>
+  </w:style>
+  <w:style w:type="character" w:styleId="Emphasis">
+    <w:name w:val="Emphasis"/>
+    <w:basedOn w:val="DefaultParagraphFont"/>
+    <w:uiPriority w:val="20"/>
+    <w:qFormat/>
+    <w:rsid w:val="004E68CE"/>
+    <w:rPr>
+      <w:i/>
+      <w:iCs/>
+    </w:rPr>
+  </w:style>
+  <w:style w:type="paragraph" w:styleId="BalloonText">
+    <w:name w:val="Balloon Text"/>
+    <w:basedOn w:val="Normal"/>
+    <w:link w:val="BalloonTextChar"/>
+    <w:rsid w:val="000E35EF"/>
+    <w:rPr>
+      <w:rFonts w:ascii="Lucida Grande" w:hAnsi="Lucida Grande" w:cs="Lucida Grande"/>
+      <w:sz w:val="18"/>
+      <w:szCs w:val="18"/>
+    </w:rPr>
+  </w:style>
+  <w:style w:type="character" w:customStyle="1" w:styleId="BalloonTextChar">
+    <w:name w:val="Balloon Text Char"/>
+    <w:basedOn w:val="DefaultParagraphFont"/>
+    <w:link w:val="BalloonText"/>
+    <w:rsid w:val="000E35EF"/>
+    <w:rPr>
+      <w:rFonts w:ascii="Lucida Grande" w:hAnsi="Lucida Grande" w:cs="Lucida Grande"/>
+      <w:sz w:val="18"/>
+      <w:szCs w:val="18"/>
+      <w:lang w:eastAsia="en-US"/>
+    </w:rPr>
+  </w:style>
+  <w:style w:type="paragraph" w:styleId="Caption">
+    <w:name w:val="caption"/>
+    <w:basedOn w:val="Normal"/>
+    <w:next w:val="Normal"/>
+    <w:unhideWhenUsed/>
+    <w:qFormat/>
+    <w:rsid w:val="00DF0F7B"/>
+    <w:pPr>
+      <w:spacing w:after="200"/>
+    </w:pPr>
+    <w:rPr>
+      <w:b/>
+      <w:bCs/>
+      <w:color w:val="4F81BD" w:themeColor="accent1"/>
+      <w:sz w:val="18"/>
+      <w:szCs w:val="18"/>
+    </w:rPr>
+  </w:style>
+  <w:style w:type="character" w:styleId="CommentReference">
+    <w:name w:val="annotation reference"/>
+    <w:basedOn w:val="DefaultParagraphFont"/>
+    <w:rsid w:val="004B36DA"/>
+    <w:rPr>
+      <w:sz w:val="18"/>
+      <w:szCs w:val="18"/>
+    </w:rPr>
+  </w:style>
+  <w:style w:type="paragraph" w:styleId="CommentText">
+    <w:name w:val="annotation text"/>
+    <w:basedOn w:val="Normal"/>
+    <w:link w:val="CommentTextChar"/>
+    <w:rsid w:val="004B36DA"/>
+    <w:rPr>
+      <w:sz w:val="24"/>
+    </w:rPr>
+  </w:style>
+  <w:style w:type="character" w:customStyle="1" w:styleId="CommentTextChar">
+    <w:name w:val="Comment Text Char"/>
+    <w:basedOn w:val="DefaultParagraphFont"/>
+    <w:link w:val="CommentText"/>
+    <w:rsid w:val="004B36DA"/>
+    <w:rPr>
+      <w:rFonts w:ascii="Calibri" w:hAnsi="Calibri"/>
+      <w:sz w:val="24"/>
+      <w:szCs w:val="24"/>
+      <w:lang w:eastAsia="en-US"/>
+    </w:rPr>
+  </w:style>
+  <w:style w:type="paragraph" w:styleId="CommentSubject">
+    <w:name w:val="annotation subject"/>
+    <w:basedOn w:val="CommentText"/>
+    <w:next w:val="CommentText"/>
+    <w:link w:val="CommentSubjectChar"/>
+    <w:rsid w:val="004B36DA"/>
+    <w:rPr>
+      <w:b/>
+      <w:bCs/>
+      <w:sz w:val="20"/>
+      <w:szCs w:val="20"/>
+    </w:rPr>
+  </w:style>
+  <w:style w:type="character" w:customStyle="1" w:styleId="CommentSubjectChar">
+    <w:name w:val="Comment Subject Char"/>
+    <w:basedOn w:val="CommentTextChar"/>
+    <w:link w:val="CommentSubject"/>
+    <w:rsid w:val="004B36DA"/>
+    <w:rPr>
+      <w:rFonts w:ascii="Calibri" w:hAnsi="Calibri"/>
+      <w:b/>
+      <w:bCs/>
+      <w:sz w:val="24"/>
+      <w:szCs w:val="24"/>
+      <w:lang w:eastAsia="en-US"/>
+    </w:rPr>
+  </w:style>
+</w:styles>
+</file>
+
+<file path=word/stylesWithEffects.xml><?xml version="1.0" encoding="utf-8"?>
+<w:styles xmlns:wpc="http://schemas.microsoft.com/office/word/2010/wordprocessingCanvas" xmlns:mo="http://schemas.microsoft.com/office/mac/office/2008/main" xmlns:mc="http://schemas.openxmlformats.org/markup-compatibility/2006" xmlns:mv="urn:schemas-microsoft-com:mac:vml" xmlns:o="urn:schemas-microsoft-com:office:office" xmlns:r="http://schemas.openxmlformats.org/officeDocument/2006/relationships" xmlns:m="http://schemas.openxmlformats.org/officeDocument/2006/math" xmlns:v="urn:schemas-microsoft-com:vml" xmlns:wp14="http://schemas.microsoft.com/office/word/2010/wordprocessingDrawing" xmlns:wp="http://schemas.openxmlformats.org/drawingml/2006/wordprocessingDrawing" xmlns:w10="urn:schemas-microsoft-com:office:word" xmlns:w="http://schemas.openxmlformats.org/wordprocessingml/2006/main" xmlns:w14="http://schemas.microsoft.com/office/word/2010/wordml" xmlns:wpg="http://schemas.microsoft.com/office/word/2010/wordprocessingGroup" xmlns:wpi="http://schemas.microsoft.com/office/word/2010/wordprocessingInk" xmlns:wne="http://schemas.microsoft.com/office/word/2006/wordml" xmlns:wps="http://schemas.microsoft.com/office/word/2010/wordprocessingShape" mc:Ignorable="w14 wp14">
+  <w:docDefaults>
+    <w:rPrDefault>
+      <w:rPr>
+        <w:rFonts w:ascii="Times New Roman" w:eastAsia="Times New Roman" w:hAnsi="Times New Roman" w:cs="Times New Roman"/>
+        <w:lang w:val="en-AU" w:eastAsia="en-AU" w:bidi="ar-SA"/>
+      </w:rPr>
+    </w:rPrDefault>
+    <w:pPrDefault/>
+  </w:docDefaults>
+  <w:latentStyles w:defLockedState="0" w:defUIPriority="0" w:defSemiHidden="1" w:defUnhideWhenUsed="1" w:defQFormat="0" w:count="276">
+    <w:lsdException w:name="Normal" w:semiHidden="0" w:unhideWhenUsed="0" w:qFormat="1"/>
+    <w:lsdException w:name="heading 1" w:semiHidden="0" w:unhideWhenUsed="0" w:qFormat="1"/>
+    <w:lsdException w:name="heading 2" w:semiHidden="0" w:unhideWhenUsed="0" w:qFormat="1"/>
+    <w:lsdException w:name="heading 3" w:semiHidden="0" w:unhideWhenUsed="0" w:qFormat="1"/>
+    <w:lsdException w:name="heading 4" w:qFormat="1"/>
+    <w:lsdException w:name="heading 5" w:qFormat="1"/>
+    <w:lsdException w:name="heading 6" w:qFormat="1"/>
+    <w:lsdException w:name="heading 7" w:qFormat="1"/>
+    <w:lsdException w:name="heading 8" w:qFormat="1"/>
+    <w:lsdException w:name="heading 9" w:qFormat="1"/>
+    <w:lsdException w:name="caption" w:qFormat="1"/>
+    <w:lsdException w:name="List Number" w:semiHidden="0" w:unhideWhenUsed="0"/>
+    <w:lsdException w:name="List 4" w:semiHidden="0" w:unhideWhenUsed="0"/>
+    <w:lsdException w:name="List 5" w:semiHidden="0" w:unhideWhenUsed="0"/>
+    <w:lsdException w:name="List Bullet 2" w:semiHidden="0" w:unhideWhenUsed="0"/>
+    <w:lsdException w:name="List Bullet 3" w:semiHidden="0" w:unhideWhenUsed="0"/>
+    <w:lsdException w:name="List Bullet 4" w:semiHidden="0" w:unhideWhenUsed="0"/>
+    <w:lsdException w:name="List Bullet 5" w:semiHidden="0" w:unhideWhenUsed="0"/>
+    <w:lsdException w:name="List Number 2" w:semiHidden="0" w:unhideWhenUsed="0"/>
+    <w:lsdException w:name="List Number 3" w:semiHidden="0" w:unhideWhenUsed="0"/>
+    <w:lsdException w:name="List Number 4" w:semiHidden="0" w:unhideWhenUsed="0"/>
+    <w:lsdException w:name="List Number 5" w:semiHidden="0" w:unhideWhenUsed="0"/>
+    <w:lsdException w:name="Title" w:semiHidden="0" w:unhideWhenUsed="0" w:qFormat="1"/>
+    <w:lsdException w:name="Subtitle" w:semiHidden="0" w:unhideWhenUsed="0" w:qFormat="1"/>
+    <w:lsdException w:name="Body Text Indent 3" w:semiHidden="0" w:unhideWhenUsed="0"/>
+    <w:lsdException w:name="Block Text" w:semiHidden="0" w:unhideWhenUsed="0"/>
+    <w:lsdException w:name="Hyperlink" w:semiHidden="0" w:unhideWhenUsed="0"/>
+    <w:lsdException w:name="FollowedHyperlink" w:semiHidden="0" w:unhideWhenUsed="0"/>
+    <w:lsdException w:name="Strong" w:semiHidden="0" w:unhideWhenUsed="0" w:qFormat="1"/>
+    <w:lsdException w:name="Emphasis" w:semiHidden="0" w:uiPriority="20" w:unhideWhenUsed="0" w:qFormat="1"/>
+    <w:lsdException w:name="Normal (Web)" w:uiPriority="99"/>
+    <w:lsdException w:name="Table Grid" w:semiHidden="0" w:unhideWhenUsed="0"/>
+    <w:lsdException w:name="Placeholder Text" w:uiPriority="99" w:unhideWhenUsed="0"/>
+    <w:lsdException w:name="No Spacing" w:semiHidden="0" w:uiPriority="1" w:unhideWhenUsed="0" w:qFormat="1"/>
+    <w:lsdException w:name="Light Shading" w:semiHidden="0" w:uiPriority="60" w:unhideWhenUsed="0"/>
+    <w:lsdException w:name="Light List" w:semiHidden="0" w:uiPriority="61" w:unhideWhenUsed="0"/>
+    <w:lsdException w:name="Light Grid" w:semiHidden="0" w:uiPriority="62" w:unhideWhenUsed="0"/>
+    <w:lsdException w:name="Medium Shading 1" w:semiHidden="0" w:uiPriority="63" w:unhideWhenUsed="0"/>
+    <w:lsdException w:name="Medium Shading 2" w:semiHidden="0" w:uiPriority="64" w:unhideWhenUsed="0"/>
+    <w:lsdException w:name="Medium List 1" w:semiHidden="0" w:uiPriority="65" w:unhideWhenUsed="0"/>
+    <w:lsdException w:name="Medium List 2" w:semiHidden="0" w:uiPriority="66" w:unhideWhenUsed="0"/>
+    <w:lsdException w:name="Medium Grid 1" w:semiHidden="0" w:uiPriority="67" w:unhideWhenUsed="0"/>
+    <w:lsdException w:name="Medium Grid 2" w:semiHidden="0" w:uiPriority="68" w:unhideWhenUsed="0"/>
+    <w:lsdException w:name="Medium Grid 3" w:semiHidden="0" w:uiPriority="69" w:unhideWhenUsed="0"/>
+    <w:lsdException w:name="Dark List" w:semiHidden="0" w:uiPriority="70" w:unhideWhenUsed="0"/>
+    <w:lsdException w:name="Colorful Shading" w:semiHidden="0" w:uiPriority="71" w:unhideWhenUsed="0"/>
+    <w:lsdException w:name="Colorful List" w:semiHidden="0" w:uiPriority="72" w:unhideWhenUsed="0"/>
+    <w:lsdException w:name="Colorful Grid" w:semiHidden="0" w:uiPriority="73" w:unhideWhenUsed="0"/>
+    <w:lsdException w:name="Light Shading Accent 1" w:semiHidden="0" w:uiPriority="60" w:unhideWhenUsed="0"/>
+    <w:lsdException w:name="Light List Accent 1" w:semiHidden="0" w:uiPriority="61" w:unhideWhenUsed="0"/>
+    <w:lsdException w:name="Light Grid Accent 1" w:semiHidden="0" w:uiPriority="62" w:unhideWhenUsed="0"/>
+    <w:lsdException w:name="Medium Shading 1 Accent 1" w:semiHidden="0" w:uiPriority="63" w:unhideWhenUsed="0"/>
+    <w:lsdException w:name="Medium Shading 2 Accent 1" w:semiHidden="0" w:uiPriority="64" w:unhideWhenUsed="0"/>
+    <w:lsdException w:name="Medium List 1 Accent 1" w:semiHidden="0" w:uiPriority="65" w:unhideWhenUsed="0"/>
+    <w:lsdException w:name="Revision" w:uiPriority="99" w:unhideWhenUsed="0"/>
+    <w:lsdException w:name="List Paragraph" w:semiHidden="0" w:uiPriority="34" w:unhideWhenUsed="0" w:qFormat="1"/>
+    <w:lsdException w:name="Quote" w:semiHidden="0" w:uiPriority="29" w:unhideWhenUsed="0" w:qFormat="1"/>
+    <w:lsdException w:name="Intense Quote" w:semiHidden="0" w:uiPriority="30" w:unhideWhenUsed="0" w:qFormat="1"/>
+    <w:lsdException w:name="Medium List 2 Accent 1" w:semiHidden="0" w:uiPriority="66" w:unhideWhenUsed="0"/>
+    <w:lsdException w:name="Medium Grid 1 Accent 1" w:semiHidden="0" w:uiPriority="67" w:unhideWhenUsed="0"/>
+    <w:lsdException w:name="Medium Grid 2 Accent 1" w:semiHidden="0" w:uiPriority="68" w:unhideWhenUsed="0"/>
+    <w:lsdException w:name="Medium Grid 3 Accent 1" w:semiHidden="0" w:uiPriority="69" w:unhideWhenUsed="0"/>
+    <w:lsdException w:name="Dark List Accent 1" w:semiHidden="0" w:uiPriority="70" w:unhideWhenUsed="0"/>
+    <w:lsdException w:name="Colorful Shading Accent 1" w:semiHidden="0" w:uiPriority="71" w:unhideWhenUsed="0"/>
+    <w:lsdException w:name="Colorful List Accent 1" w:semiHidden="0" w:uiPriority="72" w:unhideWhenUsed="0"/>
+    <w:lsdException w:name="Colorful Grid Accent 1" w:semiHidden="0" w:uiPriority="73" w:unhideWhenUsed="0"/>
+    <w:lsdException w:name="Light Shading Accent 2" w:semiHidden="0" w:uiPriority="60" w:unhideWhenUsed="0"/>
+    <w:lsdException w:name="Light List Accent 2" w:semiHidden="0" w:uiPriority="61" w:unhideWhenUsed="0"/>
+    <w:lsdException w:name="Light Grid Accent 2" w:semiHidden="0" w:uiPriority="62" w:unhideWhenUsed="0"/>
+    <w:lsdException w:name="Medium Shading 1 Accent 2" w:semiHidden="0" w:uiPriority="63" w:unhideWhenUsed="0"/>
+    <w:lsdException w:name="Medium Shading 2 Accent 2" w:semiHidden="0" w:uiPriority="64" w:unhideWhenUsed="0"/>
+    <w:lsdException w:name="Medium List 1 Accent 2" w:semiHidden="0" w:uiPriority="65" w:unhideWhenUsed="0"/>
+    <w:lsdException w:name="Medium List 2 Accent 2" w:semiHidden="0" w:uiPriority="66" w:unhideWhenUsed="0"/>
+    <w:lsdException w:name="Medium Grid 1 Accent 2" w:semiHidden="0" w:uiPriority="67" w:unhideWhenUsed="0"/>
+    <w:lsdException w:name="Medium Grid 2 Accent 2" w:semiHidden="0" w:uiPriority="68" w:unhideWhenUsed="0"/>
+    <w:lsdException w:name="Medium Grid 3 Accent 2" w:semiHidden="0" w:uiPriority="69" w:unhideWhenUsed="0"/>
+    <w:lsdException w:name="Dark List Accent 2" w:semiHidden="0" w:uiPriority="70" w:unhideWhenUsed="0"/>
+    <w:lsdException w:name="Colorful Shading Accent 2" w:semiHidden="0" w:uiPriority="71" w:unhideWhenUsed="0"/>
+    <w:lsdException w:name="Colorful List Accent 2" w:semiHidden="0" w:uiPriority="72" w:unhideWhenUsed="0"/>
+    <w:lsdException w:name="Colorful Grid Accent 2" w:semiHidden="0" w:uiPriority="73" w:unhideWhenUsed="0"/>
+    <w:lsdException w:name="Light Shading Accent 3" w:semiHidden="0" w:uiPriority="60" w:unhideWhenUsed="0"/>
+    <w:lsdException w:name="Light List Accent 3" w:semiHidden="0" w:uiPriority="61" w:unhideWhenUsed="0"/>
+    <w:lsdException w:name="Light Grid Accent 3" w:semiHidden="0" w:uiPriority="62" w:unhideWhenUsed="0"/>
+    <w:lsdException w:name="Medium Shading 1 Accent 3" w:semiHidden="0" w:uiPriority="63" w:unhideWhenUsed="0"/>
+    <w:lsdException w:name="Medium Shading 2 Accent 3" w:semiHidden="0" w:uiPriority="64" w:unhideWhenUsed="0"/>
+    <w:lsdException w:name="Medium List 1 Accent 3" w:semiHidden="0" w:uiPriority="65" w:unhideWhenUsed="0"/>
+    <w:lsdException w:name="Medium List 2 Accent 3" w:semiHidden="0" w:uiPriority="66" w:unhideWhenUsed="0"/>
+    <w:lsdException w:name="Medium Grid 1 Accent 3" w:semiHidden="0" w:uiPriority="67" w:unhideWhenUsed="0"/>
+    <w:lsdException w:name="Medium Grid 2 Accent 3" w:semiHidden="0" w:uiPriority="68" w:unhideWhenUsed="0"/>
+    <w:lsdException w:name="Medium Grid 3 Accent 3" w:semiHidden="0" w:uiPriority="69" w:unhideWhenUsed="0"/>
+    <w:lsdException w:name="Dark List Accent 3" w:semiHidden="0" w:uiPriority="70" w:unhideWhenUsed="0"/>
+    <w:lsdException w:name="Colorful Shading Accent 3" w:semiHidden="0" w:uiPriority="71" w:unhideWhenUsed="0"/>
+    <w:lsdException w:name="Colorful List Accent 3" w:semiHidden="0" w:uiPriority="72" w:unhideWhenUsed="0"/>
+    <w:lsdException w:name="Colorful Grid Accent 3" w:semiHidden="0" w:uiPriority="73" w:unhideWhenUsed="0"/>
+    <w:lsdException w:name="Light Shading Accent 4" w:semiHidden="0" w:uiPriority="60" w:unhideWhenUsed="0"/>
+    <w:lsdException w:name="Light List Accent 4" w:semiHidden="0" w:uiPriority="61" w:unhideWhenUsed="0"/>
+    <w:lsdException w:name="Light Grid Accent 4" w:semiHidden="0" w:uiPriority="62" w:unhideWhenUsed="0"/>
+    <w:lsdException w:name="Medium Shading 1 Accent 4" w:semiHidden="0" w:uiPriority="63" w:unhideWhenUsed="0"/>
+    <w:lsdException w:name="Medium Shading 2 Accent 4" w:semiHidden="0" w:uiPriority="64" w:unhideWhenUsed="0"/>
+    <w:lsdException w:name="Medium List 1 Accent 4" w:semiHidden="0" w:uiPriority="65" w:unhideWhenUsed="0"/>
+    <w:lsdException w:name="Medium List 2 Accent 4" w:semiHidden="0" w:uiPriority="66" w:unhideWhenUsed="0"/>
+    <w:lsdException w:name="Medium Grid 1 Accent 4" w:semiHidden="0" w:uiPriority="67" w:unhideWhenUsed="0"/>
+    <w:lsdException w:name="Medium Grid 2 Accent 4" w:semiHidden="0" w:uiPriority="68" w:unhideWhenUsed="0"/>
+    <w:lsdException w:name="Medium Grid 3 Accent 4" w:semiHidden="0" w:uiPriority="69" w:unhideWhenUsed="0"/>
+    <w:lsdException w:name="Dark List Accent 4" w:semiHidden="0" w:uiPriority="70" w:unhideWhenUsed="0"/>
+    <w:lsdException w:name="Colorful Shading Accent 4" w:semiHidden="0" w:uiPriority="71" w:unhideWhenUsed="0"/>
+    <w:lsdException w:name="Colorful List Accent 4" w:semiHidden="0" w:uiPriority="72" w:unhideWhenUsed="0"/>
+    <w:lsdException w:name="Colorful Grid Accent 4" w:semiHidden="0" w:uiPriority="73" w:unhideWhenUsed="0"/>
+    <w:lsdException w:name="Light Shading Accent 5" w:semiHidden="0" w:uiPriority="60" w:unhideWhenUsed="0"/>
+    <w:lsdException w:name="Light List Accent 5" w:semiHidden="0" w:uiPriority="61" w:unhideWhenUsed="0"/>
+    <w:lsdException w:name="Light Grid Accent 5" w:semiHidden="0" w:uiPriority="62" w:unhideWhenUsed="0"/>
+    <w:lsdException w:name="Medium Shading 1 Accent 5" w:semiHidden="0" w:uiPriority="63" w:unhideWhenUsed="0"/>
+    <w:lsdException w:name="Medium Shading 2 Accent 5" w:semiHidden="0" w:uiPriority="64" w:unhideWhenUsed="0"/>
+    <w:lsdException w:name="Medium List 1 Accent 5" w:semiHidden="0" w:uiPriority="65" w:unhideWhenUsed="0"/>
+    <w:lsdException w:name="Medium List 2 Accent 5" w:semiHidden="0" w:uiPriority="66" w:unhideWhenUsed="0"/>
+    <w:lsdException w:name="Medium Grid 1 Accent 5" w:semiHidden="0" w:uiPriority="67" w:unhideWhenUsed="0"/>
+    <w:lsdException w:name="Medium Grid 2 Accent 5" w:semiHidden="0" w:uiPriority="68" w:unhideWhenUsed="0"/>
+    <w:lsdException w:name="Medium Grid 3 Accent 5" w:semiHidden="0" w:uiPriority="69" w:unhideWhenUsed="0"/>
+    <w:lsdException w:name="Dark List Accent 5" w:semiHidden="0" w:uiPriority="70" w:unhideWhenUsed="0"/>
+    <w:lsdException w:name="Colorful Shading Accent 5" w:semiHidden="0" w:uiPriority="71" w:unhideWhenUsed="0"/>
+    <w:lsdException w:name="Colorful List Accent 5" w:semiHidden="0" w:uiPriority="72" w:unhideWhenUsed="0"/>
+    <w:lsdException w:name="Colorful Grid Accent 5" w:semiHidden="0" w:uiPriority="73" w:unhideWhenUsed="0"/>
+    <w:lsdException w:name="Light Shading Accent 6" w:semiHidden="0" w:uiPriority="60" w:unhideWhenUsed="0"/>
+    <w:lsdException w:name="Light List Accent 6" w:semiHidden="0" w:uiPriority="61" w:unhideWhenUsed="0"/>
+    <w:lsdException w:name="Light Grid Accent 6" w:semiHidden="0" w:uiPriority="62" w:unhideWhenUsed="0"/>
+    <w:lsdException w:name="Medium Shading 1 Accent 6" w:semiHidden="0" w:uiPriority="63" w:unhideWhenUsed="0"/>
+    <w:lsdException w:name="Medium Shading 2 Accent 6" w:semiHidden="0" w:uiPriority="64" w:unhideWhenUsed="0"/>
+    <w:lsdException w:name="Medium List 1 Accent 6" w:semiHidden="0" w:uiPriority="65" w:unhideWhenUsed="0"/>
+    <w:lsdException w:name="Medium List 2 Accent 6" w:semiHidden="0" w:uiPriority="66" w:unhideWhenUsed="0"/>
+    <w:lsdException w:name="Medium Grid 1 Accent 6" w:semiHidden="0" w:uiPriority="67" w:unhideWhenUsed="0"/>
+    <w:lsdException w:name="Medium Grid 2 Accent 6" w:semiHidden="0" w:uiPriority="68" w:unhideWhenUsed="0"/>
+    <w:lsdException w:name="Medium Grid 3 Accent 6" w:semiHidden="0" w:uiPriority="69" w:unhideWhenUsed="0"/>
+    <w:lsdException w:name="Dark List Accent 6" w:semiHidden="0" w:uiPriority="70" w:unhideWhenUsed="0"/>
+    <w:lsdException w:name="Colorful Shading Accent 6" w:semiHidden="0" w:uiPriority="71" w:unhideWhenUsed="0"/>
+    <w:lsdException w:name="Colorful List Accent 6" w:semiHidden="0" w:uiPriority="72" w:unhideWhenUsed="0"/>
+    <w:lsdException w:name="Colorful Grid Accent 6" w:semiHidden="0" w:uiPriority="73" w:unhideWhenUsed="0"/>
+    <w:lsdException w:name="Subtle Emphasis" w:semiHidden="0" w:uiPriority="19" w:unhideWhenUsed="0" w:qFormat="1"/>
+    <w:lsdException w:name="Intense Emphasis" w:semiHidden="0" w:uiPriority="21" w:unhideWhenUsed="0" w:qFormat="1"/>
+    <w:lsdException w:name="Subtle Reference" w:semiHidden="0" w:uiPriority="31" w:unhideWhenUsed="0" w:qFormat="1"/>
+    <w:lsdException w:name="Intense Reference" w:semiHidden="0" w:uiPriority="32" w:unhideWhenUsed="0" w:qFormat="1"/>
+    <w:lsdException w:name="Book Title" w:semiHidden="0" w:uiPriority="33" w:unhideWhenUsed="0" w:qFormat="1"/>
+    <w:lsdException w:name="Bibliography" w:uiPriority="37"/>
+    <w:lsdException w:name="TOC Heading" w:uiPriority="39" w:qFormat="1"/>
+  </w:latentStyles>
+  <w:style w:type="paragraph" w:default="1" w:styleId="Normal">
+    <w:name w:val="Normal"/>
+    <w:qFormat/>
+    <w:rsid w:val="003C3FD1"/>
+    <w:rPr>
+      <w:rFonts w:ascii="Calibri" w:hAnsi="Calibri"/>
+      <w:sz w:val="22"/>
+      <w:szCs w:val="24"/>
+      <w:lang w:eastAsia="en-US"/>
+    </w:rPr>
+  </w:style>
+  <w:style w:type="paragraph" w:styleId="Heading1">
+    <w:name w:val="heading 1"/>
+    <w:basedOn w:val="Normal"/>
+    <w:next w:val="Normal"/>
+    <w:qFormat/>
+    <w:rsid w:val="00825C40"/>
+    <w:pPr>
+      <w:keepNext/>
+      <w:spacing w:before="240" w:after="60"/>
+      <w:outlineLvl w:val="0"/>
+    </w:pPr>
+    <w:rPr>
+      <w:rFonts w:cs="Arial"/>
+      <w:b/>
+      <w:bCs/>
+      <w:color w:val="00A9CE"/>
+      <w:kern w:val="32"/>
+      <w:sz w:val="32"/>
+      <w:szCs w:val="32"/>
+    </w:rPr>
+  </w:style>
+  <w:style w:type="paragraph" w:styleId="Heading2">
+    <w:name w:val="heading 2"/>
+    <w:basedOn w:val="Normal"/>
+    <w:next w:val="Normal"/>
+    <w:qFormat/>
+    <w:rsid w:val="00825C40"/>
+    <w:pPr>
+      <w:keepNext/>
+      <w:spacing w:before="240" w:after="60"/>
+      <w:outlineLvl w:val="1"/>
+    </w:pPr>
+    <w:rPr>
+      <w:rFonts w:cs="Arial"/>
+      <w:b/>
+      <w:bCs/>
+      <w:iCs/>
+      <w:sz w:val="28"/>
+      <w:szCs w:val="28"/>
+    </w:rPr>
+  </w:style>
+  <w:style w:type="paragraph" w:styleId="Heading3">
+    <w:name w:val="heading 3"/>
+    <w:basedOn w:val="Normal"/>
+    <w:next w:val="Normal"/>
+    <w:qFormat/>
+    <w:rsid w:val="00825C40"/>
+    <w:pPr>
+      <w:keepNext/>
+      <w:spacing w:before="240" w:after="60"/>
+      <w:outlineLvl w:val="2"/>
+    </w:pPr>
+    <w:rPr>
+      <w:rFonts w:cs="Arial"/>
+      <w:b/>
+      <w:bCs/>
+      <w:color w:val="00313C"/>
+      <w:szCs w:val="26"/>
+    </w:rPr>
+  </w:style>
+  <w:style w:type="character" w:default="1" w:styleId="DefaultParagraphFont">
+    <w:name w:val="Default Paragraph Font"/>
+    <w:uiPriority w:val="1"/>
+    <w:semiHidden/>
     <w:unhideWhenUsed/>
   </w:style>
   <w:style w:type="table" w:default="1" w:styleId="TableNormal">

</xml_diff>